<commit_message>
Convertando o layout para responsivo: index 567px
</commit_message>
<xml_diff>
--- a/tarefas.docx
+++ b/tarefas.docx
@@ -25,7 +25,14 @@
         <w:rPr>
           <w:lang w:val="pt-BR"/>
         </w:rPr>
-        <w:t>*Sessão de decorados precisa possibilitar a passagem de slides com toque abaixo de 992px. Acredito que isso precisa ser realizado no JS.</w:t>
+        <w:tab/>
+        <w:t>-&gt; Consegui reajustar as imagens com ‘background-size’ e ‘background-position’, mas vou ter que remover as imagens 0 e 3, pois partes essenciais estão sendo cortadas.</w:t>
+      </w:r>
+      <w:r>
+        <w:rPr>
+          <w:lang w:val="pt-BR"/>
+        </w:rPr>
+        <w:t xml:space="preserve"> Isso deve ser feito no Jquery quando eu estiver aplicando as condições de tamanhos de tela.</w:t>
       </w:r>
     </w:p>
     <w:p>
@@ -38,7 +45,14 @@
         <w:rPr>
           <w:lang w:val="pt-BR"/>
         </w:rPr>
-        <w:t>*decorados também precisa ter o container de setas removidas abaixo de 992px. Tal container está sendo setado flex no js, portanto é preciso identificar a tela e garantir que abaixo de 992px seja setado ‘none’.</w:t>
+        <w:tab/>
+        <w:t>-&gt; Mudança de plano, vou utilizar algumas das novas imagens do novo site, assim posso pegar as imagens para telas menores.</w:t>
+      </w:r>
+      <w:r>
+        <w:rPr>
+          <w:lang w:val="pt-BR"/>
+        </w:rPr>
+        <w:t xml:space="preserve"> Ainda assim é preciso substituir as imagens com o JS</w:t>
       </w:r>
     </w:p>
     <w:p>
@@ -51,7 +65,19 @@
         <w:rPr>
           <w:lang w:val="pt-BR"/>
         </w:rPr>
-        <w:t>*A imagem também precisa diminuir</w:t>
+        <w:t xml:space="preserve">*Sessão de decorados precisa possibilitar a passagem de slides com toque abaixo de </w:t>
+      </w:r>
+      <w:r>
+        <w:rPr>
+          <w:lang w:val="pt-BR"/>
+        </w:rPr>
+        <w:t>992</w:t>
+      </w:r>
+      <w:r>
+        <w:rPr>
+          <w:lang w:val="pt-BR"/>
+        </w:rPr>
+        <w:t>px. Acredito que isso precisa ser realizado no JS.</w:t>
       </w:r>
     </w:p>
     <w:p>
@@ -64,7 +90,101 @@
         <w:rPr>
           <w:lang w:val="pt-BR"/>
         </w:rPr>
-        <w:t>*O slider de acabaram de chegar também precisar se tornar touchable e o número de produtos deve diminuir para três abaixo de 992px.</w:t>
+        <w:t xml:space="preserve">*decorados também precisa ter o container de setas removidas abaixo de </w:t>
+      </w:r>
+      <w:r>
+        <w:rPr>
+          <w:lang w:val="pt-BR"/>
+        </w:rPr>
+        <w:t>1199</w:t>
+      </w:r>
+      <w:r>
+        <w:rPr>
+          <w:lang w:val="pt-BR"/>
+        </w:rPr>
+        <w:t xml:space="preserve">px. Tal container está sendo setado flex no js, portanto é preciso identificar a tela e garantir que abaixo de </w:t>
+      </w:r>
+      <w:r>
+        <w:rPr>
+          <w:lang w:val="pt-BR"/>
+        </w:rPr>
+        <w:t>1199</w:t>
+      </w:r>
+      <w:r>
+        <w:rPr>
+          <w:lang w:val="pt-BR"/>
+        </w:rPr>
+        <w:t>px seja setado ‘none’.</w:t>
+      </w:r>
+    </w:p>
+    <w:p>
+      <w:pPr>
+        <w:rPr>
+          <w:lang w:val="pt-BR"/>
+        </w:rPr>
+      </w:pPr>
+      <w:r>
+        <w:rPr>
+          <w:lang w:val="pt-BR"/>
+        </w:rPr>
+        <w:t>*A imagem também precisa diminuir</w:t>
+      </w:r>
+    </w:p>
+    <w:p>
+      <w:pPr>
+        <w:rPr>
+          <w:lang w:val="pt-BR"/>
+        </w:rPr>
+      </w:pPr>
+      <w:r>
+        <w:rPr>
+          <w:lang w:val="pt-BR"/>
+        </w:rPr>
+        <w:t xml:space="preserve">*O slider de acabaram de chegar também precisa se tornar touchable e o número de produtos deve diminuir para três abaixo de </w:t>
+      </w:r>
+      <w:r>
+        <w:rPr>
+          <w:lang w:val="pt-BR"/>
+        </w:rPr>
+        <w:t>119</w:t>
+      </w:r>
+      <w:r>
+        <w:rPr>
+          <w:lang w:val="pt-BR"/>
+        </w:rPr>
+        <w:t>9</w:t>
+      </w:r>
+      <w:r>
+        <w:rPr>
+          <w:lang w:val="pt-BR"/>
+        </w:rPr>
+        <w:t>px.</w:t>
+      </w:r>
+    </w:p>
+    <w:p>
+      <w:pPr>
+        <w:rPr>
+          <w:lang w:val="pt-BR"/>
+        </w:rPr>
+      </w:pPr>
+      <w:r>
+        <w:rPr>
+          <w:lang w:val="pt-BR"/>
+        </w:rPr>
+        <w:t>*Criar menu hamburguer para telas abaixo de 992px</w:t>
+      </w:r>
+    </w:p>
+    <w:p>
+      <w:pPr>
+        <w:rPr>
+          <w:lang w:val="pt-BR"/>
+        </w:rPr>
+      </w:pPr>
+      <w:r>
+        <w:rPr>
+          <w:lang w:val="pt-BR"/>
+        </w:rPr>
+        <w:t>*Checar configuração para telas entre 1200px e 1600px</w:t>
       </w:r>
     </w:p>
     <w:sectPr>

</xml_diff>

<commit_message>
Configuração responsiva header: falta o menu retrátil
</commit_message>
<xml_diff>
--- a/tarefas.docx
+++ b/tarefas.docx
@@ -5,44 +5,99 @@
     <w:p>
       <w:pPr>
         <w:rPr>
+          <w:color w:val="00B0F0"/>
           <w:lang w:val="pt-BR"/>
         </w:rPr>
       </w:pPr>
       <w:r>
         <w:rPr>
-          <w:lang w:val="pt-BR"/>
-        </w:rPr>
-        <w:t>*É preciso ajustar as imagens do slider principal abaixo de 992px. O problema é que são imagens backgrounds, não sei se há uma maneira de diminuir as dimensões.</w:t>
+          <w:color w:val="00B0F0"/>
+          <w:lang w:val="pt-BR"/>
+        </w:rPr>
+        <w:t xml:space="preserve">*É preciso ajustar as imagens do </w:t>
+      </w:r>
+      <w:proofErr w:type="spellStart"/>
+      <w:r>
+        <w:rPr>
+          <w:color w:val="00B0F0"/>
+          <w:lang w:val="pt-BR"/>
+        </w:rPr>
+        <w:t>slider</w:t>
+      </w:r>
+      <w:proofErr w:type="spellEnd"/>
+      <w:r>
+        <w:rPr>
+          <w:color w:val="00B0F0"/>
+          <w:lang w:val="pt-BR"/>
+        </w:rPr>
+        <w:t xml:space="preserve"> principal abaixo de 992px. O problema é que são imagens backgrounds, não sei se há uma maneira de diminuir as dimensões.</w:t>
       </w:r>
     </w:p>
     <w:p>
       <w:pPr>
         <w:rPr>
+          <w:color w:val="00B0F0"/>
           <w:lang w:val="pt-BR"/>
         </w:rPr>
       </w:pPr>
       <w:r>
         <w:rPr>
+          <w:color w:val="00B0F0"/>
           <w:lang w:val="pt-BR"/>
         </w:rPr>
         <w:tab/>
-        <w:t>-&gt; Consegui reajustar as imagens com ‘background-size’ e ‘background-position’, mas vou ter que remover as imagens 0 e 3, pois partes essenciais estão sendo cortadas.</w:t>
-      </w:r>
-      <w:r>
-        <w:rPr>
-          <w:lang w:val="pt-BR"/>
-        </w:rPr>
-        <w:t xml:space="preserve"> Isso deve ser feito no Jquery quando eu estiver aplicando as condições de tamanhos de tela.</w:t>
+        <w:t>-&gt; Consegui reajustar as imagens com ‘background-</w:t>
+      </w:r>
+      <w:proofErr w:type="spellStart"/>
+      <w:r>
+        <w:rPr>
+          <w:color w:val="00B0F0"/>
+          <w:lang w:val="pt-BR"/>
+        </w:rPr>
+        <w:t>size</w:t>
+      </w:r>
+      <w:proofErr w:type="spellEnd"/>
+      <w:r>
+        <w:rPr>
+          <w:color w:val="00B0F0"/>
+          <w:lang w:val="pt-BR"/>
+        </w:rPr>
+        <w:t>’ e ‘background-position’, mas vou ter que remover as imagens 0 e 3, pois partes essenciais estão sendo cortadas.</w:t>
+      </w:r>
+      <w:r>
+        <w:rPr>
+          <w:color w:val="00B0F0"/>
+          <w:lang w:val="pt-BR"/>
+        </w:rPr>
+        <w:t xml:space="preserve"> Isso deve ser feito no </w:t>
+      </w:r>
+      <w:proofErr w:type="spellStart"/>
+      <w:r>
+        <w:rPr>
+          <w:color w:val="00B0F0"/>
+          <w:lang w:val="pt-BR"/>
+        </w:rPr>
+        <w:t>Jquery</w:t>
+      </w:r>
+      <w:proofErr w:type="spellEnd"/>
+      <w:r>
+        <w:rPr>
+          <w:color w:val="00B0F0"/>
+          <w:lang w:val="pt-BR"/>
+        </w:rPr>
+        <w:t xml:space="preserve"> quando eu estiver aplicando as condições de tamanhos de tela.</w:t>
       </w:r>
     </w:p>
     <w:p>
       <w:pPr>
         <w:rPr>
+          <w:color w:val="00B0F0"/>
           <w:lang w:val="pt-BR"/>
         </w:rPr>
       </w:pPr>
       <w:r>
         <w:rPr>
+          <w:color w:val="00B0F0"/>
           <w:lang w:val="pt-BR"/>
         </w:rPr>
         <w:tab/>
@@ -50,6 +105,7 @@
       </w:r>
       <w:r>
         <w:rPr>
+          <w:color w:val="00B0F0"/>
           <w:lang w:val="pt-BR"/>
         </w:rPr>
         <w:t xml:space="preserve"> Ainda assim é preciso substituir as imagens com o JS</w:t>
@@ -102,7 +158,49 @@
         <w:rPr>
           <w:lang w:val="pt-BR"/>
         </w:rPr>
-        <w:t xml:space="preserve">px. Tal container está sendo setado flex no js, portanto é preciso identificar a tela e garantir que abaixo de </w:t>
+        <w:t xml:space="preserve">px. Tal container está sendo </w:t>
+      </w:r>
+      <w:proofErr w:type="spellStart"/>
+      <w:r>
+        <w:rPr>
+          <w:lang w:val="pt-BR"/>
+        </w:rPr>
+        <w:t>setado</w:t>
+      </w:r>
+      <w:proofErr w:type="spellEnd"/>
+      <w:r>
+        <w:rPr>
+          <w:lang w:val="pt-BR"/>
+        </w:rPr>
+        <w:t xml:space="preserve"> </w:t>
+      </w:r>
+      <w:proofErr w:type="spellStart"/>
+      <w:r>
+        <w:rPr>
+          <w:lang w:val="pt-BR"/>
+        </w:rPr>
+        <w:t>flex</w:t>
+      </w:r>
+      <w:proofErr w:type="spellEnd"/>
+      <w:r>
+        <w:rPr>
+          <w:lang w:val="pt-BR"/>
+        </w:rPr>
+        <w:t xml:space="preserve"> no </w:t>
+      </w:r>
+      <w:proofErr w:type="spellStart"/>
+      <w:r>
+        <w:rPr>
+          <w:lang w:val="pt-BR"/>
+        </w:rPr>
+        <w:t>js</w:t>
+      </w:r>
+      <w:proofErr w:type="spellEnd"/>
+      <w:r>
+        <w:rPr>
+          <w:lang w:val="pt-BR"/>
+        </w:rPr>
+        <w:t xml:space="preserve">, portanto é preciso identificar a tela e garantir que abaixo de </w:t>
       </w:r>
       <w:r>
         <w:rPr>
@@ -114,7 +212,35 @@
         <w:rPr>
           <w:lang w:val="pt-BR"/>
         </w:rPr>
-        <w:t>px seja setado ‘none’.</w:t>
+        <w:t xml:space="preserve">px seja </w:t>
+      </w:r>
+      <w:proofErr w:type="spellStart"/>
+      <w:r>
+        <w:rPr>
+          <w:lang w:val="pt-BR"/>
+        </w:rPr>
+        <w:t>setado</w:t>
+      </w:r>
+      <w:proofErr w:type="spellEnd"/>
+      <w:r>
+        <w:rPr>
+          <w:lang w:val="pt-BR"/>
+        </w:rPr>
+        <w:t xml:space="preserve"> ‘</w:t>
+      </w:r>
+      <w:proofErr w:type="spellStart"/>
+      <w:r>
+        <w:rPr>
+          <w:lang w:val="pt-BR"/>
+        </w:rPr>
+        <w:t>none</w:t>
+      </w:r>
+      <w:proofErr w:type="spellEnd"/>
+      <w:r>
+        <w:rPr>
+          <w:lang w:val="pt-BR"/>
+        </w:rPr>
+        <w:t>’.</w:t>
       </w:r>
     </w:p>
     <w:p>
@@ -140,7 +266,35 @@
         <w:rPr>
           <w:lang w:val="pt-BR"/>
         </w:rPr>
-        <w:t xml:space="preserve">*O slider de acabaram de chegar também precisa se tornar touchable e o número de produtos deve diminuir para três abaixo de </w:t>
+        <w:t xml:space="preserve">*O </w:t>
+      </w:r>
+      <w:proofErr w:type="spellStart"/>
+      <w:r>
+        <w:rPr>
+          <w:lang w:val="pt-BR"/>
+        </w:rPr>
+        <w:t>slider</w:t>
+      </w:r>
+      <w:proofErr w:type="spellEnd"/>
+      <w:r>
+        <w:rPr>
+          <w:lang w:val="pt-BR"/>
+        </w:rPr>
+        <w:t xml:space="preserve"> de acabaram de chegar também precisa se tornar </w:t>
+      </w:r>
+      <w:proofErr w:type="spellStart"/>
+      <w:r>
+        <w:rPr>
+          <w:lang w:val="pt-BR"/>
+        </w:rPr>
+        <w:t>touchable</w:t>
+      </w:r>
+      <w:proofErr w:type="spellEnd"/>
+      <w:r>
+        <w:rPr>
+          <w:lang w:val="pt-BR"/>
+        </w:rPr>
+        <w:t xml:space="preserve"> e o número de produtos deve diminuir para três abaixo de </w:t>
       </w:r>
       <w:r>
         <w:rPr>

</xml_diff>

<commit_message>
Responsividade: FInalização home page, footer e header
</commit_message>
<xml_diff>
--- a/tarefas.docx
+++ b/tarefas.docx
@@ -206,6 +206,19 @@
           <w:lang w:val="pt-BR"/>
         </w:rPr>
         <w:t>*Pensar se é melhor trocar a função ‘toggleSubContainer()’ por um listener. Considerar o mesmo com outras funções</w:t>
+      </w:r>
+    </w:p>
+    <w:p>
+      <w:pPr>
+        <w:rPr>
+          <w:lang w:val="pt-BR"/>
+        </w:rPr>
+      </w:pPr>
+      <w:r>
+        <w:rPr>
+          <w:lang w:val="pt-BR"/>
+        </w:rPr>
+        <w:t>*Corrigir as arrow do mainSlider nas telas pequenas</w:t>
       </w:r>
     </w:p>
     <w:sectPr>

</xml_diff>

<commit_message>
Responsividade item individual - FINALIZADO
</commit_message>
<xml_diff>
--- a/tarefas.docx
+++ b/tarefas.docx
@@ -14,7 +14,23 @@
           <w:color w:val="00B0F0"/>
           <w:lang w:val="pt-BR"/>
         </w:rPr>
-        <w:t>*É preciso ajustar as imagens do slider principal abaixo de 992px. O problema é que são imagens backgrounds, não sei se há uma maneira de diminuir as dimensões.</w:t>
+        <w:t xml:space="preserve">*É preciso ajustar as imagens do </w:t>
+      </w:r>
+      <w:proofErr w:type="spellStart"/>
+      <w:r>
+        <w:rPr>
+          <w:color w:val="00B0F0"/>
+          <w:lang w:val="pt-BR"/>
+        </w:rPr>
+        <w:t>slider</w:t>
+      </w:r>
+      <w:proofErr w:type="spellEnd"/>
+      <w:r>
+        <w:rPr>
+          <w:color w:val="00B0F0"/>
+          <w:lang w:val="pt-BR"/>
+        </w:rPr>
+        <w:t xml:space="preserve"> principal abaixo de 992px. O problema é que são imagens backgrounds, não sei se há uma maneira de diminuir as dimensões.</w:t>
       </w:r>
     </w:p>
     <w:p>
@@ -30,14 +46,46 @@
           <w:lang w:val="pt-BR"/>
         </w:rPr>
         <w:tab/>
-        <w:t>-&gt; Consegui reajustar as imagens com ‘background-size’ e ‘background-position’, mas vou ter que remover as imagens 0 e 3, pois partes essenciais estão sendo cortadas.</w:t>
-      </w:r>
-      <w:r>
-        <w:rPr>
-          <w:color w:val="00B0F0"/>
-          <w:lang w:val="pt-BR"/>
-        </w:rPr>
-        <w:t xml:space="preserve"> Isso deve ser feito no Jquery quando eu estiver aplicando as condições de tamanhos de tela.</w:t>
+        <w:t>-&gt; Consegui reajustar as imagens com ‘background-</w:t>
+      </w:r>
+      <w:proofErr w:type="spellStart"/>
+      <w:r>
+        <w:rPr>
+          <w:color w:val="00B0F0"/>
+          <w:lang w:val="pt-BR"/>
+        </w:rPr>
+        <w:t>size</w:t>
+      </w:r>
+      <w:proofErr w:type="spellEnd"/>
+      <w:r>
+        <w:rPr>
+          <w:color w:val="00B0F0"/>
+          <w:lang w:val="pt-BR"/>
+        </w:rPr>
+        <w:t>’ e ‘background-position’, mas vou ter que remover as imagens 0 e 3, pois partes essenciais estão sendo cortadas.</w:t>
+      </w:r>
+      <w:r>
+        <w:rPr>
+          <w:color w:val="00B0F0"/>
+          <w:lang w:val="pt-BR"/>
+        </w:rPr>
+        <w:t xml:space="preserve"> Isso deve ser feito no </w:t>
+      </w:r>
+      <w:proofErr w:type="spellStart"/>
+      <w:r>
+        <w:rPr>
+          <w:color w:val="00B0F0"/>
+          <w:lang w:val="pt-BR"/>
+        </w:rPr>
+        <w:t>Jquery</w:t>
+      </w:r>
+      <w:proofErr w:type="spellEnd"/>
+      <w:r>
+        <w:rPr>
+          <w:color w:val="00B0F0"/>
+          <w:lang w:val="pt-BR"/>
+        </w:rPr>
+        <w:t xml:space="preserve"> quando eu estiver aplicando as condições de tamanhos de tela.</w:t>
       </w:r>
     </w:p>
     <w:p>
@@ -91,48 +139,136 @@
     <w:p>
       <w:pPr>
         <w:rPr>
+          <w:color w:val="00B0F0"/>
           <w:lang w:val="pt-BR"/>
         </w:rPr>
       </w:pPr>
       <w:r>
         <w:rPr>
+          <w:color w:val="00B0F0"/>
           <w:lang w:val="pt-BR"/>
         </w:rPr>
         <w:t xml:space="preserve">*decorados também precisa ter o container de setas removidas abaixo de </w:t>
       </w:r>
       <w:r>
         <w:rPr>
+          <w:color w:val="00B0F0"/>
           <w:lang w:val="pt-BR"/>
         </w:rPr>
         <w:t>1199</w:t>
       </w:r>
       <w:r>
         <w:rPr>
-          <w:lang w:val="pt-BR"/>
-        </w:rPr>
-        <w:t xml:space="preserve">px. Tal container está sendo setado flex no js, portanto é preciso identificar a tela e garantir que abaixo de </w:t>
-      </w:r>
-      <w:r>
-        <w:rPr>
+          <w:color w:val="00B0F0"/>
+          <w:lang w:val="pt-BR"/>
+        </w:rPr>
+        <w:t xml:space="preserve">px. Tal container está sendo </w:t>
+      </w:r>
+      <w:proofErr w:type="spellStart"/>
+      <w:r>
+        <w:rPr>
+          <w:color w:val="00B0F0"/>
+          <w:lang w:val="pt-BR"/>
+        </w:rPr>
+        <w:t>setado</w:t>
+      </w:r>
+      <w:proofErr w:type="spellEnd"/>
+      <w:r>
+        <w:rPr>
+          <w:color w:val="00B0F0"/>
+          <w:lang w:val="pt-BR"/>
+        </w:rPr>
+        <w:t xml:space="preserve"> </w:t>
+      </w:r>
+      <w:proofErr w:type="spellStart"/>
+      <w:r>
+        <w:rPr>
+          <w:color w:val="00B0F0"/>
+          <w:lang w:val="pt-BR"/>
+        </w:rPr>
+        <w:t>flex</w:t>
+      </w:r>
+      <w:proofErr w:type="spellEnd"/>
+      <w:r>
+        <w:rPr>
+          <w:color w:val="00B0F0"/>
+          <w:lang w:val="pt-BR"/>
+        </w:rPr>
+        <w:t xml:space="preserve"> no </w:t>
+      </w:r>
+      <w:proofErr w:type="spellStart"/>
+      <w:r>
+        <w:rPr>
+          <w:color w:val="00B0F0"/>
+          <w:lang w:val="pt-BR"/>
+        </w:rPr>
+        <w:t>js</w:t>
+      </w:r>
+      <w:proofErr w:type="spellEnd"/>
+      <w:r>
+        <w:rPr>
+          <w:color w:val="00B0F0"/>
+          <w:lang w:val="pt-BR"/>
+        </w:rPr>
+        <w:t xml:space="preserve">, portanto é preciso identificar a tela e garantir que abaixo de </w:t>
+      </w:r>
+      <w:r>
+        <w:rPr>
+          <w:color w:val="00B0F0"/>
           <w:lang w:val="pt-BR"/>
         </w:rPr>
         <w:t>1199</w:t>
       </w:r>
       <w:r>
         <w:rPr>
-          <w:lang w:val="pt-BR"/>
-        </w:rPr>
-        <w:t>px seja setado ‘none’.</w:t>
+          <w:color w:val="00B0F0"/>
+          <w:lang w:val="pt-BR"/>
+        </w:rPr>
+        <w:t xml:space="preserve">px seja </w:t>
+      </w:r>
+      <w:proofErr w:type="spellStart"/>
+      <w:r>
+        <w:rPr>
+          <w:color w:val="00B0F0"/>
+          <w:lang w:val="pt-BR"/>
+        </w:rPr>
+        <w:t>setado</w:t>
+      </w:r>
+      <w:proofErr w:type="spellEnd"/>
+      <w:r>
+        <w:rPr>
+          <w:color w:val="00B0F0"/>
+          <w:lang w:val="pt-BR"/>
+        </w:rPr>
+        <w:t xml:space="preserve"> ‘</w:t>
+      </w:r>
+      <w:proofErr w:type="spellStart"/>
+      <w:r>
+        <w:rPr>
+          <w:color w:val="00B0F0"/>
+          <w:lang w:val="pt-BR"/>
+        </w:rPr>
+        <w:t>none</w:t>
+      </w:r>
+      <w:proofErr w:type="spellEnd"/>
+      <w:r>
+        <w:rPr>
+          <w:color w:val="00B0F0"/>
+          <w:lang w:val="pt-BR"/>
+        </w:rPr>
+        <w:t>’.</w:t>
       </w:r>
     </w:p>
     <w:p>
       <w:pPr>
         <w:rPr>
+          <w:color w:val="00B0F0"/>
           <w:lang w:val="pt-BR"/>
         </w:rPr>
       </w:pPr>
       <w:r>
         <w:rPr>
+          <w:color w:val="00B0F0"/>
           <w:lang w:val="pt-BR"/>
         </w:rPr>
         <w:t>*A imagem também precisa diminuir</w:t>
@@ -148,7 +284,35 @@
         <w:rPr>
           <w:lang w:val="pt-BR"/>
         </w:rPr>
-        <w:t xml:space="preserve">*O slider de acabaram de chegar também precisa se tornar touchable e o número de produtos deve diminuir para três abaixo de </w:t>
+        <w:t xml:space="preserve">*O </w:t>
+      </w:r>
+      <w:proofErr w:type="spellStart"/>
+      <w:r>
+        <w:rPr>
+          <w:lang w:val="pt-BR"/>
+        </w:rPr>
+        <w:t>slider</w:t>
+      </w:r>
+      <w:proofErr w:type="spellEnd"/>
+      <w:r>
+        <w:rPr>
+          <w:lang w:val="pt-BR"/>
+        </w:rPr>
+        <w:t xml:space="preserve"> de acabaram de chegar também precisa se tornar </w:t>
+      </w:r>
+      <w:proofErr w:type="spellStart"/>
+      <w:r>
+        <w:rPr>
+          <w:lang w:val="pt-BR"/>
+        </w:rPr>
+        <w:t>touchable</w:t>
+      </w:r>
+      <w:proofErr w:type="spellEnd"/>
+      <w:r>
+        <w:rPr>
+          <w:lang w:val="pt-BR"/>
+        </w:rPr>
+        <w:t xml:space="preserve"> e o número de produtos deve diminuir para três abaixo de </w:t>
       </w:r>
       <w:r>
         <w:rPr>
@@ -172,11 +336,13 @@
     <w:p>
       <w:pPr>
         <w:rPr>
+          <w:color w:val="00B0F0"/>
           <w:lang w:val="pt-BR"/>
         </w:rPr>
       </w:pPr>
       <w:r>
         <w:rPr>
+          <w:color w:val="00B0F0"/>
           <w:lang w:val="pt-BR"/>
         </w:rPr>
         <w:t>*Criar menu hamburguer para telas abaixo de 992px</w:t>
@@ -185,11 +351,13 @@
     <w:p>
       <w:pPr>
         <w:rPr>
+          <w:color w:val="00B0F0"/>
           <w:lang w:val="pt-BR"/>
         </w:rPr>
       </w:pPr>
       <w:r>
         <w:rPr>
+          <w:color w:val="00B0F0"/>
           <w:lang w:val="pt-BR"/>
         </w:rPr>
         <w:t>*Checar configuração para telas entre 1200px e 1600px</w:t>
@@ -205,20 +373,131 @@
         <w:rPr>
           <w:lang w:val="pt-BR"/>
         </w:rPr>
-        <w:t>*Pensar se é melhor trocar a função ‘toggleSubContainer()’ por um listener. Considerar o mesmo com outras funções</w:t>
+        <w:t>*Pensar se é melhor trocar a função ‘</w:t>
+      </w:r>
+      <w:proofErr w:type="spellStart"/>
+      <w:proofErr w:type="gramStart"/>
+      <w:r>
+        <w:rPr>
+          <w:lang w:val="pt-BR"/>
+        </w:rPr>
+        <w:t>toggleSubContainer</w:t>
+      </w:r>
+      <w:proofErr w:type="spellEnd"/>
+      <w:r>
+        <w:rPr>
+          <w:lang w:val="pt-BR"/>
+        </w:rPr>
+        <w:t>(</w:t>
+      </w:r>
+      <w:proofErr w:type="gramEnd"/>
+      <w:r>
+        <w:rPr>
+          <w:lang w:val="pt-BR"/>
+        </w:rPr>
+        <w:t xml:space="preserve">)’ por um </w:t>
+      </w:r>
+      <w:proofErr w:type="spellStart"/>
+      <w:r>
+        <w:rPr>
+          <w:lang w:val="pt-BR"/>
+        </w:rPr>
+        <w:t>listener</w:t>
+      </w:r>
+      <w:proofErr w:type="spellEnd"/>
+      <w:r>
+        <w:rPr>
+          <w:lang w:val="pt-BR"/>
+        </w:rPr>
+        <w:t>. Considerar o mesmo com outras funções</w:t>
       </w:r>
     </w:p>
     <w:p>
       <w:pPr>
         <w:rPr>
+          <w:color w:val="00B0F0"/>
           <w:lang w:val="pt-BR"/>
         </w:rPr>
       </w:pPr>
       <w:r>
         <w:rPr>
-          <w:lang w:val="pt-BR"/>
-        </w:rPr>
-        <w:t>*Corrigir as arrow do mainSlider nas telas pequenas</w:t>
+          <w:color w:val="00B0F0"/>
+          <w:lang w:val="pt-BR"/>
+        </w:rPr>
+        <w:t xml:space="preserve">*Corrigir as </w:t>
+      </w:r>
+      <w:proofErr w:type="spellStart"/>
+      <w:r>
+        <w:rPr>
+          <w:color w:val="00B0F0"/>
+          <w:lang w:val="pt-BR"/>
+        </w:rPr>
+        <w:t>arrow</w:t>
+      </w:r>
+      <w:proofErr w:type="spellEnd"/>
+      <w:r>
+        <w:rPr>
+          <w:color w:val="00B0F0"/>
+          <w:lang w:val="pt-BR"/>
+        </w:rPr>
+        <w:t xml:space="preserve"> do </w:t>
+      </w:r>
+      <w:proofErr w:type="spellStart"/>
+      <w:r>
+        <w:rPr>
+          <w:color w:val="00B0F0"/>
+          <w:lang w:val="pt-BR"/>
+        </w:rPr>
+        <w:t>mainSlider</w:t>
+      </w:r>
+      <w:proofErr w:type="spellEnd"/>
+      <w:r>
+        <w:rPr>
+          <w:color w:val="00B0F0"/>
+          <w:lang w:val="pt-BR"/>
+        </w:rPr>
+        <w:t xml:space="preserve"> nas telas pequenas</w:t>
+      </w:r>
+    </w:p>
+    <w:p>
+      <w:pPr>
+        <w:rPr>
+          <w:lang w:val="pt-BR"/>
+        </w:rPr>
+      </w:pPr>
+      <w:r>
+        <w:rPr>
+          <w:lang w:val="pt-BR"/>
+        </w:rPr>
+        <w:t xml:space="preserve">*Remover </w:t>
+      </w:r>
+      <w:proofErr w:type="spellStart"/>
+      <w:r>
+        <w:rPr>
+          <w:lang w:val="pt-BR"/>
+        </w:rPr>
+        <w:t>arrows</w:t>
+      </w:r>
+      <w:proofErr w:type="spellEnd"/>
+      <w:r>
+        <w:rPr>
+          <w:lang w:val="pt-BR"/>
+        </w:rPr>
+        <w:t xml:space="preserve"> do </w:t>
+      </w:r>
+      <w:proofErr w:type="spellStart"/>
+      <w:r>
+        <w:rPr>
+          <w:lang w:val="pt-BR"/>
+        </w:rPr>
+        <w:t>slider</w:t>
+      </w:r>
+      <w:proofErr w:type="spellEnd"/>
+      <w:r>
+        <w:rPr>
+          <w:lang w:val="pt-BR"/>
+        </w:rPr>
+        <w:t xml:space="preserve"> responsivo de item</w:t>
       </w:r>
     </w:p>
     <w:sectPr>

</xml_diff>

<commit_message>
responsividade header: reposicionamento dos floating menus
</commit_message>
<xml_diff>
--- a/tarefas.docx
+++ b/tarefas.docx
@@ -14,23 +14,7 @@
           <w:color w:val="00B0F0"/>
           <w:lang w:val="pt-BR"/>
         </w:rPr>
-        <w:t xml:space="preserve">*É preciso ajustar as imagens do </w:t>
-      </w:r>
-      <w:proofErr w:type="spellStart"/>
-      <w:r>
-        <w:rPr>
-          <w:color w:val="00B0F0"/>
-          <w:lang w:val="pt-BR"/>
-        </w:rPr>
-        <w:t>slider</w:t>
-      </w:r>
-      <w:proofErr w:type="spellEnd"/>
-      <w:r>
-        <w:rPr>
-          <w:color w:val="00B0F0"/>
-          <w:lang w:val="pt-BR"/>
-        </w:rPr>
-        <w:t xml:space="preserve"> principal abaixo de 992px. O problema é que são imagens backgrounds, não sei se há uma maneira de diminuir as dimensões.</w:t>
+        <w:t>*É preciso ajustar as imagens do slider principal abaixo de 992px. O problema é que são imagens backgrounds, não sei se há uma maneira de diminuir as dimensões.</w:t>
       </w:r>
     </w:p>
     <w:p>
@@ -46,46 +30,14 @@
           <w:lang w:val="pt-BR"/>
         </w:rPr>
         <w:tab/>
-        <w:t>-&gt; Consegui reajustar as imagens com ‘background-</w:t>
-      </w:r>
-      <w:proofErr w:type="spellStart"/>
-      <w:r>
-        <w:rPr>
-          <w:color w:val="00B0F0"/>
-          <w:lang w:val="pt-BR"/>
-        </w:rPr>
-        <w:t>size</w:t>
-      </w:r>
-      <w:proofErr w:type="spellEnd"/>
-      <w:r>
-        <w:rPr>
-          <w:color w:val="00B0F0"/>
-          <w:lang w:val="pt-BR"/>
-        </w:rPr>
-        <w:t>’ e ‘background-position’, mas vou ter que remover as imagens 0 e 3, pois partes essenciais estão sendo cortadas.</w:t>
-      </w:r>
-      <w:r>
-        <w:rPr>
-          <w:color w:val="00B0F0"/>
-          <w:lang w:val="pt-BR"/>
-        </w:rPr>
-        <w:t xml:space="preserve"> Isso deve ser feito no </w:t>
-      </w:r>
-      <w:proofErr w:type="spellStart"/>
-      <w:r>
-        <w:rPr>
-          <w:color w:val="00B0F0"/>
-          <w:lang w:val="pt-BR"/>
-        </w:rPr>
-        <w:t>Jquery</w:t>
-      </w:r>
-      <w:proofErr w:type="spellEnd"/>
-      <w:r>
-        <w:rPr>
-          <w:color w:val="00B0F0"/>
-          <w:lang w:val="pt-BR"/>
-        </w:rPr>
-        <w:t xml:space="preserve"> quando eu estiver aplicando as condições de tamanhos de tela.</w:t>
+        <w:t>-&gt; Consegui reajustar as imagens com ‘background-size’ e ‘background-position’, mas vou ter que remover as imagens 0 e 3, pois partes essenciais estão sendo cortadas.</w:t>
+      </w:r>
+      <w:r>
+        <w:rPr>
+          <w:color w:val="00B0F0"/>
+          <w:lang w:val="pt-BR"/>
+        </w:rPr>
+        <w:t xml:space="preserve"> Isso deve ser feito no Jquery quando eu estiver aplicando as condições de tamanhos de tela.</w:t>
       </w:r>
     </w:p>
     <w:p>
@@ -162,55 +114,7 @@
           <w:color w:val="00B0F0"/>
           <w:lang w:val="pt-BR"/>
         </w:rPr>
-        <w:t xml:space="preserve">px. Tal container está sendo </w:t>
-      </w:r>
-      <w:proofErr w:type="spellStart"/>
-      <w:r>
-        <w:rPr>
-          <w:color w:val="00B0F0"/>
-          <w:lang w:val="pt-BR"/>
-        </w:rPr>
-        <w:t>setado</w:t>
-      </w:r>
-      <w:proofErr w:type="spellEnd"/>
-      <w:r>
-        <w:rPr>
-          <w:color w:val="00B0F0"/>
-          <w:lang w:val="pt-BR"/>
-        </w:rPr>
-        <w:t xml:space="preserve"> </w:t>
-      </w:r>
-      <w:proofErr w:type="spellStart"/>
-      <w:r>
-        <w:rPr>
-          <w:color w:val="00B0F0"/>
-          <w:lang w:val="pt-BR"/>
-        </w:rPr>
-        <w:t>flex</w:t>
-      </w:r>
-      <w:proofErr w:type="spellEnd"/>
-      <w:r>
-        <w:rPr>
-          <w:color w:val="00B0F0"/>
-          <w:lang w:val="pt-BR"/>
-        </w:rPr>
-        <w:t xml:space="preserve"> no </w:t>
-      </w:r>
-      <w:proofErr w:type="spellStart"/>
-      <w:r>
-        <w:rPr>
-          <w:color w:val="00B0F0"/>
-          <w:lang w:val="pt-BR"/>
-        </w:rPr>
-        <w:t>js</w:t>
-      </w:r>
-      <w:proofErr w:type="spellEnd"/>
-      <w:r>
-        <w:rPr>
-          <w:color w:val="00B0F0"/>
-          <w:lang w:val="pt-BR"/>
-        </w:rPr>
-        <w:t xml:space="preserve">, portanto é preciso identificar a tela e garantir que abaixo de </w:t>
+        <w:t xml:space="preserve">px. Tal container está sendo setado flex no js, portanto é preciso identificar a tela e garantir que abaixo de </w:t>
       </w:r>
       <w:r>
         <w:rPr>
@@ -224,39 +128,7 @@
           <w:color w:val="00B0F0"/>
           <w:lang w:val="pt-BR"/>
         </w:rPr>
-        <w:t xml:space="preserve">px seja </w:t>
-      </w:r>
-      <w:proofErr w:type="spellStart"/>
-      <w:r>
-        <w:rPr>
-          <w:color w:val="00B0F0"/>
-          <w:lang w:val="pt-BR"/>
-        </w:rPr>
-        <w:t>setado</w:t>
-      </w:r>
-      <w:proofErr w:type="spellEnd"/>
-      <w:r>
-        <w:rPr>
-          <w:color w:val="00B0F0"/>
-          <w:lang w:val="pt-BR"/>
-        </w:rPr>
-        <w:t xml:space="preserve"> ‘</w:t>
-      </w:r>
-      <w:proofErr w:type="spellStart"/>
-      <w:r>
-        <w:rPr>
-          <w:color w:val="00B0F0"/>
-          <w:lang w:val="pt-BR"/>
-        </w:rPr>
-        <w:t>none</w:t>
-      </w:r>
-      <w:proofErr w:type="spellEnd"/>
-      <w:r>
-        <w:rPr>
-          <w:color w:val="00B0F0"/>
-          <w:lang w:val="pt-BR"/>
-        </w:rPr>
-        <w:t>’.</w:t>
+        <w:t>px seja setado ‘none’.</w:t>
       </w:r>
     </w:p>
     <w:p>
@@ -284,35 +156,7 @@
         <w:rPr>
           <w:lang w:val="pt-BR"/>
         </w:rPr>
-        <w:t xml:space="preserve">*O </w:t>
-      </w:r>
-      <w:proofErr w:type="spellStart"/>
-      <w:r>
-        <w:rPr>
-          <w:lang w:val="pt-BR"/>
-        </w:rPr>
-        <w:t>slider</w:t>
-      </w:r>
-      <w:proofErr w:type="spellEnd"/>
-      <w:r>
-        <w:rPr>
-          <w:lang w:val="pt-BR"/>
-        </w:rPr>
-        <w:t xml:space="preserve"> de acabaram de chegar também precisa se tornar </w:t>
-      </w:r>
-      <w:proofErr w:type="spellStart"/>
-      <w:r>
-        <w:rPr>
-          <w:lang w:val="pt-BR"/>
-        </w:rPr>
-        <w:t>touchable</w:t>
-      </w:r>
-      <w:proofErr w:type="spellEnd"/>
-      <w:r>
-        <w:rPr>
-          <w:lang w:val="pt-BR"/>
-        </w:rPr>
-        <w:t xml:space="preserve"> e o número de produtos deve diminuir para três abaixo de </w:t>
+        <w:t xml:space="preserve">*O slider de acabaram de chegar também precisa se tornar touchable e o número de produtos deve diminuir para três abaixo de </w:t>
       </w:r>
       <w:r>
         <w:rPr>
@@ -373,131 +217,48 @@
         <w:rPr>
           <w:lang w:val="pt-BR"/>
         </w:rPr>
-        <w:t>*Pensar se é melhor trocar a função ‘</w:t>
-      </w:r>
-      <w:proofErr w:type="spellStart"/>
-      <w:proofErr w:type="gramStart"/>
-      <w:r>
-        <w:rPr>
-          <w:lang w:val="pt-BR"/>
-        </w:rPr>
-        <w:t>toggleSubContainer</w:t>
-      </w:r>
-      <w:proofErr w:type="spellEnd"/>
-      <w:r>
-        <w:rPr>
-          <w:lang w:val="pt-BR"/>
-        </w:rPr>
-        <w:t>(</w:t>
-      </w:r>
-      <w:proofErr w:type="gramEnd"/>
-      <w:r>
-        <w:rPr>
-          <w:lang w:val="pt-BR"/>
-        </w:rPr>
-        <w:t xml:space="preserve">)’ por um </w:t>
-      </w:r>
-      <w:proofErr w:type="spellStart"/>
-      <w:r>
-        <w:rPr>
-          <w:lang w:val="pt-BR"/>
-        </w:rPr>
-        <w:t>listener</w:t>
-      </w:r>
-      <w:proofErr w:type="spellEnd"/>
-      <w:r>
-        <w:rPr>
-          <w:lang w:val="pt-BR"/>
-        </w:rPr>
-        <w:t>. Considerar o mesmo com outras funções</w:t>
-      </w:r>
-    </w:p>
-    <w:p>
-      <w:pPr>
-        <w:rPr>
-          <w:color w:val="00B0F0"/>
-          <w:lang w:val="pt-BR"/>
-        </w:rPr>
-      </w:pPr>
-      <w:r>
-        <w:rPr>
-          <w:color w:val="00B0F0"/>
-          <w:lang w:val="pt-BR"/>
-        </w:rPr>
-        <w:t xml:space="preserve">*Corrigir as </w:t>
-      </w:r>
-      <w:proofErr w:type="spellStart"/>
-      <w:r>
-        <w:rPr>
-          <w:color w:val="00B0F0"/>
-          <w:lang w:val="pt-BR"/>
-        </w:rPr>
-        <w:t>arrow</w:t>
-      </w:r>
-      <w:proofErr w:type="spellEnd"/>
-      <w:r>
-        <w:rPr>
-          <w:color w:val="00B0F0"/>
-          <w:lang w:val="pt-BR"/>
-        </w:rPr>
-        <w:t xml:space="preserve"> do </w:t>
-      </w:r>
-      <w:proofErr w:type="spellStart"/>
-      <w:r>
-        <w:rPr>
-          <w:color w:val="00B0F0"/>
-          <w:lang w:val="pt-BR"/>
-        </w:rPr>
-        <w:t>mainSlider</w:t>
-      </w:r>
-      <w:proofErr w:type="spellEnd"/>
-      <w:r>
-        <w:rPr>
-          <w:color w:val="00B0F0"/>
-          <w:lang w:val="pt-BR"/>
-        </w:rPr>
-        <w:t xml:space="preserve"> nas telas pequenas</w:t>
-      </w:r>
-    </w:p>
-    <w:p>
-      <w:pPr>
-        <w:rPr>
-          <w:lang w:val="pt-BR"/>
-        </w:rPr>
-      </w:pPr>
-      <w:r>
-        <w:rPr>
-          <w:lang w:val="pt-BR"/>
-        </w:rPr>
-        <w:t xml:space="preserve">*Remover </w:t>
-      </w:r>
-      <w:proofErr w:type="spellStart"/>
-      <w:r>
-        <w:rPr>
-          <w:lang w:val="pt-BR"/>
-        </w:rPr>
-        <w:t>arrows</w:t>
-      </w:r>
-      <w:proofErr w:type="spellEnd"/>
-      <w:r>
-        <w:rPr>
-          <w:lang w:val="pt-BR"/>
-        </w:rPr>
-        <w:t xml:space="preserve"> do </w:t>
-      </w:r>
-      <w:proofErr w:type="spellStart"/>
-      <w:r>
-        <w:rPr>
-          <w:lang w:val="pt-BR"/>
-        </w:rPr>
-        <w:t>slider</w:t>
-      </w:r>
-      <w:proofErr w:type="spellEnd"/>
-      <w:r>
-        <w:rPr>
-          <w:lang w:val="pt-BR"/>
-        </w:rPr>
-        <w:t xml:space="preserve"> responsivo de item</w:t>
+        <w:t>*Pensar se é melhor trocar a função ‘toggleSubContainer()’ por um listener. Considerar o mesmo com outras funções</w:t>
+      </w:r>
+    </w:p>
+    <w:p>
+      <w:pPr>
+        <w:rPr>
+          <w:color w:val="00B0F0"/>
+          <w:lang w:val="pt-BR"/>
+        </w:rPr>
+      </w:pPr>
+      <w:r>
+        <w:rPr>
+          <w:color w:val="00B0F0"/>
+          <w:lang w:val="pt-BR"/>
+        </w:rPr>
+        <w:t>*Corrigir as arrow do mainSlider nas telas pequenas</w:t>
+      </w:r>
+    </w:p>
+    <w:p>
+      <w:pPr>
+        <w:rPr>
+          <w:lang w:val="pt-BR"/>
+        </w:rPr>
+      </w:pPr>
+      <w:r>
+        <w:rPr>
+          <w:lang w:val="pt-BR"/>
+        </w:rPr>
+        <w:t>*Remover arrows do slider responsivo de item</w:t>
+      </w:r>
+    </w:p>
+    <w:p>
+      <w:pPr>
+        <w:rPr>
+          <w:lang w:val="pt-BR"/>
+        </w:rPr>
+      </w:pPr>
+      <w:r>
+        <w:rPr>
+          <w:lang w:val="pt-BR"/>
+        </w:rPr>
+        <w:t>*Remover todos style inlines</w:t>
       </w:r>
     </w:p>
     <w:sectPr>

</xml_diff>

<commit_message>
Remoção dos style inlines; Limpando classes do header, somente no início
</commit_message>
<xml_diff>
--- a/tarefas.docx
+++ b/tarefas.docx
@@ -259,6 +259,34 @@
           <w:lang w:val="pt-BR"/>
         </w:rPr>
         <w:t>*Remover todos style inlines</w:t>
+      </w:r>
+    </w:p>
+    <w:p>
+      <w:pPr>
+        <w:rPr>
+          <w:lang w:val="pt-BR"/>
+        </w:rPr>
+      </w:pPr>
+      <w:r>
+        <w:rPr>
+          <w:lang w:val="pt-BR"/>
+        </w:rPr>
+        <w:t>*minificar css</w:t>
+      </w:r>
+    </w:p>
+    <w:p>
+      <w:pPr>
+        <w:rPr>
+          <w:color w:val="00B0F0"/>
+          <w:lang w:val="pt-BR"/>
+        </w:rPr>
+      </w:pPr>
+      <w:r>
+        <w:rPr>
+          <w:color w:val="00B0F0"/>
+          <w:lang w:val="pt-BR"/>
+        </w:rPr>
+        <w:t>*Corrigir posicionamento floating images header</w:t>
       </w:r>
     </w:p>
     <w:sectPr>

</xml_diff>

<commit_message>
Substituição das funções de open floating banner e open floating menu pelo eventListener - HEADER
</commit_message>
<xml_diff>
--- a/tarefas.docx
+++ b/tarefas.docx
@@ -14,7 +14,23 @@
           <w:color w:val="00B0F0"/>
           <w:lang w:val="pt-BR"/>
         </w:rPr>
-        <w:t>*É preciso ajustar as imagens do slider principal abaixo de 992px. O problema é que são imagens backgrounds, não sei se há uma maneira de diminuir as dimensões.</w:t>
+        <w:t xml:space="preserve">*É preciso ajustar as imagens do </w:t>
+      </w:r>
+      <w:proofErr w:type="spellStart"/>
+      <w:r>
+        <w:rPr>
+          <w:color w:val="00B0F0"/>
+          <w:lang w:val="pt-BR"/>
+        </w:rPr>
+        <w:t>slider</w:t>
+      </w:r>
+      <w:proofErr w:type="spellEnd"/>
+      <w:r>
+        <w:rPr>
+          <w:color w:val="00B0F0"/>
+          <w:lang w:val="pt-BR"/>
+        </w:rPr>
+        <w:t xml:space="preserve"> principal abaixo de 992px. O problema é que são imagens backgrounds, não sei se há uma maneira de diminuir as dimensões.</w:t>
       </w:r>
     </w:p>
     <w:p>
@@ -30,14 +46,46 @@
           <w:lang w:val="pt-BR"/>
         </w:rPr>
         <w:tab/>
-        <w:t>-&gt; Consegui reajustar as imagens com ‘background-size’ e ‘background-position’, mas vou ter que remover as imagens 0 e 3, pois partes essenciais estão sendo cortadas.</w:t>
-      </w:r>
-      <w:r>
-        <w:rPr>
-          <w:color w:val="00B0F0"/>
-          <w:lang w:val="pt-BR"/>
-        </w:rPr>
-        <w:t xml:space="preserve"> Isso deve ser feito no Jquery quando eu estiver aplicando as condições de tamanhos de tela.</w:t>
+        <w:t>-&gt; Consegui reajustar as imagens com ‘background-</w:t>
+      </w:r>
+      <w:proofErr w:type="spellStart"/>
+      <w:r>
+        <w:rPr>
+          <w:color w:val="00B0F0"/>
+          <w:lang w:val="pt-BR"/>
+        </w:rPr>
+        <w:t>size</w:t>
+      </w:r>
+      <w:proofErr w:type="spellEnd"/>
+      <w:r>
+        <w:rPr>
+          <w:color w:val="00B0F0"/>
+          <w:lang w:val="pt-BR"/>
+        </w:rPr>
+        <w:t>’ e ‘background-position’, mas vou ter que remover as imagens 0 e 3, pois partes essenciais estão sendo cortadas.</w:t>
+      </w:r>
+      <w:r>
+        <w:rPr>
+          <w:color w:val="00B0F0"/>
+          <w:lang w:val="pt-BR"/>
+        </w:rPr>
+        <w:t xml:space="preserve"> Isso deve ser feito no </w:t>
+      </w:r>
+      <w:proofErr w:type="spellStart"/>
+      <w:r>
+        <w:rPr>
+          <w:color w:val="00B0F0"/>
+          <w:lang w:val="pt-BR"/>
+        </w:rPr>
+        <w:t>Jquery</w:t>
+      </w:r>
+      <w:proofErr w:type="spellEnd"/>
+      <w:r>
+        <w:rPr>
+          <w:color w:val="00B0F0"/>
+          <w:lang w:val="pt-BR"/>
+        </w:rPr>
+        <w:t xml:space="preserve"> quando eu estiver aplicando as condições de tamanhos de tela.</w:t>
       </w:r>
     </w:p>
     <w:p>
@@ -114,7 +162,55 @@
           <w:color w:val="00B0F0"/>
           <w:lang w:val="pt-BR"/>
         </w:rPr>
-        <w:t xml:space="preserve">px. Tal container está sendo setado flex no js, portanto é preciso identificar a tela e garantir que abaixo de </w:t>
+        <w:t xml:space="preserve">px. Tal container está sendo </w:t>
+      </w:r>
+      <w:proofErr w:type="spellStart"/>
+      <w:r>
+        <w:rPr>
+          <w:color w:val="00B0F0"/>
+          <w:lang w:val="pt-BR"/>
+        </w:rPr>
+        <w:t>setado</w:t>
+      </w:r>
+      <w:proofErr w:type="spellEnd"/>
+      <w:r>
+        <w:rPr>
+          <w:color w:val="00B0F0"/>
+          <w:lang w:val="pt-BR"/>
+        </w:rPr>
+        <w:t xml:space="preserve"> </w:t>
+      </w:r>
+      <w:proofErr w:type="spellStart"/>
+      <w:r>
+        <w:rPr>
+          <w:color w:val="00B0F0"/>
+          <w:lang w:val="pt-BR"/>
+        </w:rPr>
+        <w:t>flex</w:t>
+      </w:r>
+      <w:proofErr w:type="spellEnd"/>
+      <w:r>
+        <w:rPr>
+          <w:color w:val="00B0F0"/>
+          <w:lang w:val="pt-BR"/>
+        </w:rPr>
+        <w:t xml:space="preserve"> no </w:t>
+      </w:r>
+      <w:proofErr w:type="spellStart"/>
+      <w:r>
+        <w:rPr>
+          <w:color w:val="00B0F0"/>
+          <w:lang w:val="pt-BR"/>
+        </w:rPr>
+        <w:t>js</w:t>
+      </w:r>
+      <w:proofErr w:type="spellEnd"/>
+      <w:r>
+        <w:rPr>
+          <w:color w:val="00B0F0"/>
+          <w:lang w:val="pt-BR"/>
+        </w:rPr>
+        <w:t xml:space="preserve">, portanto é preciso identificar a tela e garantir que abaixo de </w:t>
       </w:r>
       <w:r>
         <w:rPr>
@@ -128,7 +224,39 @@
           <w:color w:val="00B0F0"/>
           <w:lang w:val="pt-BR"/>
         </w:rPr>
-        <w:t>px seja setado ‘none’.</w:t>
+        <w:t xml:space="preserve">px seja </w:t>
+      </w:r>
+      <w:proofErr w:type="spellStart"/>
+      <w:r>
+        <w:rPr>
+          <w:color w:val="00B0F0"/>
+          <w:lang w:val="pt-BR"/>
+        </w:rPr>
+        <w:t>setado</w:t>
+      </w:r>
+      <w:proofErr w:type="spellEnd"/>
+      <w:r>
+        <w:rPr>
+          <w:color w:val="00B0F0"/>
+          <w:lang w:val="pt-BR"/>
+        </w:rPr>
+        <w:t xml:space="preserve"> ‘</w:t>
+      </w:r>
+      <w:proofErr w:type="spellStart"/>
+      <w:r>
+        <w:rPr>
+          <w:color w:val="00B0F0"/>
+          <w:lang w:val="pt-BR"/>
+        </w:rPr>
+        <w:t>none</w:t>
+      </w:r>
+      <w:proofErr w:type="spellEnd"/>
+      <w:r>
+        <w:rPr>
+          <w:color w:val="00B0F0"/>
+          <w:lang w:val="pt-BR"/>
+        </w:rPr>
+        <w:t>’.</w:t>
       </w:r>
     </w:p>
     <w:p>
@@ -156,7 +284,35 @@
         <w:rPr>
           <w:lang w:val="pt-BR"/>
         </w:rPr>
-        <w:t xml:space="preserve">*O slider de acabaram de chegar também precisa se tornar touchable e o número de produtos deve diminuir para três abaixo de </w:t>
+        <w:t xml:space="preserve">*O </w:t>
+      </w:r>
+      <w:proofErr w:type="spellStart"/>
+      <w:r>
+        <w:rPr>
+          <w:lang w:val="pt-BR"/>
+        </w:rPr>
+        <w:t>slider</w:t>
+      </w:r>
+      <w:proofErr w:type="spellEnd"/>
+      <w:r>
+        <w:rPr>
+          <w:lang w:val="pt-BR"/>
+        </w:rPr>
+        <w:t xml:space="preserve"> de acabaram de chegar também precisa se tornar </w:t>
+      </w:r>
+      <w:proofErr w:type="spellStart"/>
+      <w:r>
+        <w:rPr>
+          <w:lang w:val="pt-BR"/>
+        </w:rPr>
+        <w:t>touchable</w:t>
+      </w:r>
+      <w:proofErr w:type="spellEnd"/>
+      <w:r>
+        <w:rPr>
+          <w:lang w:val="pt-BR"/>
+        </w:rPr>
+        <w:t xml:space="preserve"> e o número de produtos deve diminuir para três abaixo de </w:t>
       </w:r>
       <w:r>
         <w:rPr>
@@ -217,76 +373,237 @@
         <w:rPr>
           <w:lang w:val="pt-BR"/>
         </w:rPr>
-        <w:t>*Pensar se é melhor trocar a função ‘toggleSubContainer()’ por um listener. Considerar o mesmo com outras funções</w:t>
-      </w:r>
-    </w:p>
-    <w:p>
-      <w:pPr>
-        <w:rPr>
-          <w:color w:val="00B0F0"/>
-          <w:lang w:val="pt-BR"/>
-        </w:rPr>
-      </w:pPr>
-      <w:r>
-        <w:rPr>
-          <w:color w:val="00B0F0"/>
-          <w:lang w:val="pt-BR"/>
-        </w:rPr>
-        <w:t>*Corrigir as arrow do mainSlider nas telas pequenas</w:t>
-      </w:r>
-    </w:p>
-    <w:p>
-      <w:pPr>
-        <w:rPr>
-          <w:lang w:val="pt-BR"/>
-        </w:rPr>
-      </w:pPr>
-      <w:r>
-        <w:rPr>
-          <w:lang w:val="pt-BR"/>
-        </w:rPr>
-        <w:t>*Remover arrows do slider responsivo de item</w:t>
-      </w:r>
-    </w:p>
-    <w:p>
-      <w:pPr>
-        <w:rPr>
-          <w:lang w:val="pt-BR"/>
-        </w:rPr>
-      </w:pPr>
-      <w:r>
-        <w:rPr>
-          <w:lang w:val="pt-BR"/>
-        </w:rPr>
-        <w:t>*Remover todos style inlines</w:t>
-      </w:r>
-    </w:p>
-    <w:p>
-      <w:pPr>
-        <w:rPr>
-          <w:lang w:val="pt-BR"/>
-        </w:rPr>
-      </w:pPr>
-      <w:r>
-        <w:rPr>
-          <w:lang w:val="pt-BR"/>
-        </w:rPr>
-        <w:t>*minificar css</w:t>
-      </w:r>
-    </w:p>
-    <w:p>
-      <w:pPr>
-        <w:rPr>
-          <w:color w:val="00B0F0"/>
-          <w:lang w:val="pt-BR"/>
-        </w:rPr>
-      </w:pPr>
-      <w:r>
-        <w:rPr>
-          <w:color w:val="00B0F0"/>
-          <w:lang w:val="pt-BR"/>
-        </w:rPr>
-        <w:t>*Corrigir posicionamento floating images header</w:t>
+        <w:t>*Pensar se é melhor trocar a função ‘</w:t>
+      </w:r>
+      <w:proofErr w:type="spellStart"/>
+      <w:proofErr w:type="gramStart"/>
+      <w:r>
+        <w:rPr>
+          <w:lang w:val="pt-BR"/>
+        </w:rPr>
+        <w:t>toggleSubContainer</w:t>
+      </w:r>
+      <w:proofErr w:type="spellEnd"/>
+      <w:r>
+        <w:rPr>
+          <w:lang w:val="pt-BR"/>
+        </w:rPr>
+        <w:t>(</w:t>
+      </w:r>
+      <w:proofErr w:type="gramEnd"/>
+      <w:r>
+        <w:rPr>
+          <w:lang w:val="pt-BR"/>
+        </w:rPr>
+        <w:t xml:space="preserve">)’ por um </w:t>
+      </w:r>
+      <w:proofErr w:type="spellStart"/>
+      <w:r>
+        <w:rPr>
+          <w:lang w:val="pt-BR"/>
+        </w:rPr>
+        <w:t>listener</w:t>
+      </w:r>
+      <w:proofErr w:type="spellEnd"/>
+      <w:r>
+        <w:rPr>
+          <w:lang w:val="pt-BR"/>
+        </w:rPr>
+        <w:t>. Considerar o mesmo com outras funções</w:t>
+      </w:r>
+    </w:p>
+    <w:p>
+      <w:pPr>
+        <w:rPr>
+          <w:color w:val="00B0F0"/>
+          <w:lang w:val="pt-BR"/>
+        </w:rPr>
+      </w:pPr>
+      <w:r>
+        <w:rPr>
+          <w:color w:val="00B0F0"/>
+          <w:lang w:val="pt-BR"/>
+        </w:rPr>
+        <w:t xml:space="preserve">*Corrigir as </w:t>
+      </w:r>
+      <w:proofErr w:type="spellStart"/>
+      <w:r>
+        <w:rPr>
+          <w:color w:val="00B0F0"/>
+          <w:lang w:val="pt-BR"/>
+        </w:rPr>
+        <w:t>arrow</w:t>
+      </w:r>
+      <w:proofErr w:type="spellEnd"/>
+      <w:r>
+        <w:rPr>
+          <w:color w:val="00B0F0"/>
+          <w:lang w:val="pt-BR"/>
+        </w:rPr>
+        <w:t xml:space="preserve"> do </w:t>
+      </w:r>
+      <w:proofErr w:type="spellStart"/>
+      <w:r>
+        <w:rPr>
+          <w:color w:val="00B0F0"/>
+          <w:lang w:val="pt-BR"/>
+        </w:rPr>
+        <w:t>mainSlider</w:t>
+      </w:r>
+      <w:proofErr w:type="spellEnd"/>
+      <w:r>
+        <w:rPr>
+          <w:color w:val="00B0F0"/>
+          <w:lang w:val="pt-BR"/>
+        </w:rPr>
+        <w:t xml:space="preserve"> nas telas pequenas</w:t>
+      </w:r>
+    </w:p>
+    <w:p>
+      <w:pPr>
+        <w:rPr>
+          <w:lang w:val="pt-BR"/>
+        </w:rPr>
+      </w:pPr>
+      <w:r>
+        <w:rPr>
+          <w:lang w:val="pt-BR"/>
+        </w:rPr>
+        <w:t xml:space="preserve">*Remover </w:t>
+      </w:r>
+      <w:proofErr w:type="spellStart"/>
+      <w:r>
+        <w:rPr>
+          <w:lang w:val="pt-BR"/>
+        </w:rPr>
+        <w:t>arrows</w:t>
+      </w:r>
+      <w:proofErr w:type="spellEnd"/>
+      <w:r>
+        <w:rPr>
+          <w:lang w:val="pt-BR"/>
+        </w:rPr>
+        <w:t xml:space="preserve"> do </w:t>
+      </w:r>
+      <w:proofErr w:type="spellStart"/>
+      <w:r>
+        <w:rPr>
+          <w:lang w:val="pt-BR"/>
+        </w:rPr>
+        <w:t>slider</w:t>
+      </w:r>
+      <w:proofErr w:type="spellEnd"/>
+      <w:r>
+        <w:rPr>
+          <w:lang w:val="pt-BR"/>
+        </w:rPr>
+        <w:t xml:space="preserve"> responsivo de item</w:t>
+      </w:r>
+    </w:p>
+    <w:p>
+      <w:pPr>
+        <w:rPr>
+          <w:color w:val="00B0F0"/>
+          <w:lang w:val="pt-BR"/>
+        </w:rPr>
+      </w:pPr>
+      <w:r>
+        <w:rPr>
+          <w:color w:val="00B0F0"/>
+          <w:lang w:val="pt-BR"/>
+        </w:rPr>
+        <w:t xml:space="preserve">*Remover todos </w:t>
+      </w:r>
+      <w:proofErr w:type="spellStart"/>
+      <w:r>
+        <w:rPr>
+          <w:color w:val="00B0F0"/>
+          <w:lang w:val="pt-BR"/>
+        </w:rPr>
+        <w:t>style</w:t>
+      </w:r>
+      <w:proofErr w:type="spellEnd"/>
+      <w:r>
+        <w:rPr>
+          <w:color w:val="00B0F0"/>
+          <w:lang w:val="pt-BR"/>
+        </w:rPr>
+        <w:t xml:space="preserve"> </w:t>
+      </w:r>
+      <w:proofErr w:type="spellStart"/>
+      <w:r>
+        <w:rPr>
+          <w:color w:val="00B0F0"/>
+          <w:lang w:val="pt-BR"/>
+        </w:rPr>
+        <w:t>inlines</w:t>
+      </w:r>
+      <w:proofErr w:type="spellEnd"/>
+    </w:p>
+    <w:p>
+      <w:pPr>
+        <w:rPr>
+          <w:lang w:val="pt-BR"/>
+        </w:rPr>
+      </w:pPr>
+      <w:r>
+        <w:rPr>
+          <w:lang w:val="pt-BR"/>
+        </w:rPr>
+        <w:t>*</w:t>
+      </w:r>
+      <w:proofErr w:type="spellStart"/>
+      <w:r>
+        <w:rPr>
+          <w:lang w:val="pt-BR"/>
+        </w:rPr>
+        <w:t>minificar</w:t>
+      </w:r>
+      <w:proofErr w:type="spellEnd"/>
+      <w:r>
+        <w:rPr>
+          <w:lang w:val="pt-BR"/>
+        </w:rPr>
+        <w:t xml:space="preserve"> </w:t>
+      </w:r>
+      <w:proofErr w:type="spellStart"/>
+      <w:r>
+        <w:rPr>
+          <w:lang w:val="pt-BR"/>
+        </w:rPr>
+        <w:t>css</w:t>
+      </w:r>
+      <w:proofErr w:type="spellEnd"/>
+    </w:p>
+    <w:p>
+      <w:pPr>
+        <w:rPr>
+          <w:color w:val="00B0F0"/>
+          <w:lang w:val="pt-BR"/>
+        </w:rPr>
+      </w:pPr>
+      <w:r>
+        <w:rPr>
+          <w:color w:val="00B0F0"/>
+          <w:lang w:val="pt-BR"/>
+        </w:rPr>
+        <w:t xml:space="preserve">*Corrigir posicionamento floating </w:t>
+      </w:r>
+      <w:proofErr w:type="spellStart"/>
+      <w:r>
+        <w:rPr>
+          <w:color w:val="00B0F0"/>
+          <w:lang w:val="pt-BR"/>
+        </w:rPr>
+        <w:t>images</w:t>
+      </w:r>
+      <w:proofErr w:type="spellEnd"/>
+      <w:r>
+        <w:rPr>
+          <w:color w:val="00B0F0"/>
+          <w:lang w:val="pt-BR"/>
+        </w:rPr>
+        <w:t xml:space="preserve"> header</w:t>
       </w:r>
     </w:p>
     <w:sectPr>

</xml_diff>

<commit_message>
Commit de configuração de rotas do servidor
</commit_message>
<xml_diff>
--- a/tarefas.docx
+++ b/tarefas.docx
@@ -1,6 +1,6 @@
 
 <file path=word/document.xml><?xml version="1.0" encoding="utf-8"?>
-<w:document xmlns:wpc="http://schemas.microsoft.com/office/word/2010/wordprocessingCanvas" xmlns:cx="http://schemas.microsoft.com/office/drawing/2014/chartex" xmlns:cx1="http://schemas.microsoft.com/office/drawing/2015/9/8/chartex" xmlns:cx2="http://schemas.microsoft.com/office/drawing/2015/10/21/chartex" xmlns:cx3="http://schemas.microsoft.com/office/drawing/2016/5/9/chartex" xmlns:cx4="http://schemas.microsoft.com/office/drawing/2016/5/10/chartex" xmlns:cx5="http://schemas.microsoft.com/office/drawing/2016/5/11/chartex" xmlns:cx6="http://schemas.microsoft.com/office/drawing/2016/5/12/chartex" xmlns:cx7="http://schemas.microsoft.com/office/drawing/2016/5/13/chartex" xmlns:cx8="http://schemas.microsoft.com/office/drawing/2016/5/14/chartex" xmlns:mc="http://schemas.openxmlformats.org/markup-compatibility/2006" xmlns:aink="http://schemas.microsoft.com/office/drawing/2016/ink" xmlns:am3d="http://schemas.microsoft.com/office/drawing/2017/model3d" xmlns:o="urn:schemas-microsoft-com:office:office" xmlns:r="http://schemas.openxmlformats.org/officeDocument/2006/relationships" xmlns:m="http://schemas.openxmlformats.org/officeDocument/2006/math" xmlns:v="urn:schemas-microsoft-com:vml" xmlns:wp14="http://schemas.microsoft.com/office/word/2010/wordprocessingDrawing" xmlns:wp="http://schemas.openxmlformats.org/drawingml/2006/wordprocessingDrawing" xmlns:w10="urn:schemas-microsoft-com:office:word" xmlns:w="http://schemas.openxmlformats.org/wordprocessingml/2006/main" xmlns:w14="http://schemas.microsoft.com/office/word/2010/wordml" xmlns:w15="http://schemas.microsoft.com/office/word/2012/wordml" xmlns:w16cex="http://schemas.microsoft.com/office/word/2018/wordml/cex" xmlns:w16cid="http://schemas.microsoft.com/office/word/2016/wordml/cid" xmlns:w16="http://schemas.microsoft.com/office/word/2018/wordml" xmlns:w16se="http://schemas.microsoft.com/office/word/2015/wordml/symex" xmlns:wpg="http://schemas.microsoft.com/office/word/2010/wordprocessingGroup" xmlns:wpi="http://schemas.microsoft.com/office/word/2010/wordprocessingInk" xmlns:wne="http://schemas.microsoft.com/office/word/2006/wordml" xmlns:wps="http://schemas.microsoft.com/office/word/2010/wordprocessingShape" mc:Ignorable="w14 w15 w16se w16cid w16 w16cex wp14">
+<w:document xmlns:wpc="http://schemas.microsoft.com/office/word/2010/wordprocessingCanvas" xmlns:cx="http://schemas.microsoft.com/office/drawing/2014/chartex" xmlns:cx1="http://schemas.microsoft.com/office/drawing/2015/9/8/chartex" xmlns:cx2="http://schemas.microsoft.com/office/drawing/2015/10/21/chartex" xmlns:cx3="http://schemas.microsoft.com/office/drawing/2016/5/9/chartex" xmlns:cx4="http://schemas.microsoft.com/office/drawing/2016/5/10/chartex" xmlns:cx5="http://schemas.microsoft.com/office/drawing/2016/5/11/chartex" xmlns:cx6="http://schemas.microsoft.com/office/drawing/2016/5/12/chartex" xmlns:cx7="http://schemas.microsoft.com/office/drawing/2016/5/13/chartex" xmlns:cx8="http://schemas.microsoft.com/office/drawing/2016/5/14/chartex" xmlns:mc="http://schemas.openxmlformats.org/markup-compatibility/2006" xmlns:aink="http://schemas.microsoft.com/office/drawing/2016/ink" xmlns:am3d="http://schemas.microsoft.com/office/drawing/2017/model3d" xmlns:o="urn:schemas-microsoft-com:office:office" xmlns:r="http://schemas.openxmlformats.org/officeDocument/2006/relationships" xmlns:m="http://schemas.openxmlformats.org/officeDocument/2006/math" xmlns:v="urn:schemas-microsoft-com:vml" xmlns:wp14="http://schemas.microsoft.com/office/word/2010/wordprocessingDrawing" xmlns:wp="http://schemas.openxmlformats.org/drawingml/2006/wordprocessingDrawing" xmlns:w10="urn:schemas-microsoft-com:office:word" xmlns:w="http://schemas.openxmlformats.org/wordprocessingml/2006/main" xmlns:w14="http://schemas.microsoft.com/office/word/2010/wordml" xmlns:w15="http://schemas.microsoft.com/office/word/2012/wordml" xmlns:w16cex="http://schemas.microsoft.com/office/word/2018/wordml/cex" xmlns:w16cid="http://schemas.microsoft.com/office/word/2016/wordml/cid" xmlns:w16="http://schemas.microsoft.com/office/word/2018/wordml" xmlns:w16sdtdh="http://schemas.microsoft.com/office/word/2020/wordml/sdtdatahash" xmlns:w16se="http://schemas.microsoft.com/office/word/2015/wordml/symex" xmlns:wpg="http://schemas.microsoft.com/office/word/2010/wordprocessingGroup" xmlns:wpi="http://schemas.microsoft.com/office/word/2010/wordprocessingInk" xmlns:wne="http://schemas.microsoft.com/office/word/2006/wordml" xmlns:wps="http://schemas.microsoft.com/office/word/2010/wordprocessingShape" mc:Ignorable="w14 w15 w16se w16cid w16 w16cex w16sdtdh wp14">
   <w:body>
     <w:p>
       <w:pPr>
@@ -14,23 +14,7 @@
           <w:color w:val="00B0F0"/>
           <w:lang w:val="pt-BR"/>
         </w:rPr>
-        <w:t xml:space="preserve">*É preciso ajustar as imagens do </w:t>
-      </w:r>
-      <w:proofErr w:type="spellStart"/>
-      <w:r>
-        <w:rPr>
-          <w:color w:val="00B0F0"/>
-          <w:lang w:val="pt-BR"/>
-        </w:rPr>
-        <w:t>slider</w:t>
-      </w:r>
-      <w:proofErr w:type="spellEnd"/>
-      <w:r>
-        <w:rPr>
-          <w:color w:val="00B0F0"/>
-          <w:lang w:val="pt-BR"/>
-        </w:rPr>
-        <w:t xml:space="preserve"> principal abaixo de 992px. O problema é que são imagens backgrounds, não sei se há uma maneira de diminuir as dimensões.</w:t>
+        <w:t>*É preciso ajustar as imagens do slider principal abaixo de 992px. O problema é que são imagens backgrounds, não sei se há uma maneira de diminuir as dimensões.</w:t>
       </w:r>
     </w:p>
     <w:p>
@@ -46,46 +30,14 @@
           <w:lang w:val="pt-BR"/>
         </w:rPr>
         <w:tab/>
-        <w:t>-&gt; Consegui reajustar as imagens com ‘background-</w:t>
-      </w:r>
-      <w:proofErr w:type="spellStart"/>
-      <w:r>
-        <w:rPr>
-          <w:color w:val="00B0F0"/>
-          <w:lang w:val="pt-BR"/>
-        </w:rPr>
-        <w:t>size</w:t>
-      </w:r>
-      <w:proofErr w:type="spellEnd"/>
-      <w:r>
-        <w:rPr>
-          <w:color w:val="00B0F0"/>
-          <w:lang w:val="pt-BR"/>
-        </w:rPr>
-        <w:t>’ e ‘background-position’, mas vou ter que remover as imagens 0 e 3, pois partes essenciais estão sendo cortadas.</w:t>
-      </w:r>
-      <w:r>
-        <w:rPr>
-          <w:color w:val="00B0F0"/>
-          <w:lang w:val="pt-BR"/>
-        </w:rPr>
-        <w:t xml:space="preserve"> Isso deve ser feito no </w:t>
-      </w:r>
-      <w:proofErr w:type="spellStart"/>
-      <w:r>
-        <w:rPr>
-          <w:color w:val="00B0F0"/>
-          <w:lang w:val="pt-BR"/>
-        </w:rPr>
-        <w:t>Jquery</w:t>
-      </w:r>
-      <w:proofErr w:type="spellEnd"/>
-      <w:r>
-        <w:rPr>
-          <w:color w:val="00B0F0"/>
-          <w:lang w:val="pt-BR"/>
-        </w:rPr>
-        <w:t xml:space="preserve"> quando eu estiver aplicando as condições de tamanhos de tela.</w:t>
+        <w:t>-&gt; Consegui reajustar as imagens com ‘background-size’ e ‘background-position’, mas vou ter que remover as imagens 0 e 3, pois partes essenciais estão sendo cortadas.</w:t>
+      </w:r>
+      <w:r>
+        <w:rPr>
+          <w:color w:val="00B0F0"/>
+          <w:lang w:val="pt-BR"/>
+        </w:rPr>
+        <w:t xml:space="preserve"> Isso deve ser feito no Jquery quando eu estiver aplicando as condições de tamanhos de tela.</w:t>
       </w:r>
     </w:p>
     <w:p>
@@ -162,55 +114,7 @@
           <w:color w:val="00B0F0"/>
           <w:lang w:val="pt-BR"/>
         </w:rPr>
-        <w:t xml:space="preserve">px. Tal container está sendo </w:t>
-      </w:r>
-      <w:proofErr w:type="spellStart"/>
-      <w:r>
-        <w:rPr>
-          <w:color w:val="00B0F0"/>
-          <w:lang w:val="pt-BR"/>
-        </w:rPr>
-        <w:t>setado</w:t>
-      </w:r>
-      <w:proofErr w:type="spellEnd"/>
-      <w:r>
-        <w:rPr>
-          <w:color w:val="00B0F0"/>
-          <w:lang w:val="pt-BR"/>
-        </w:rPr>
-        <w:t xml:space="preserve"> </w:t>
-      </w:r>
-      <w:proofErr w:type="spellStart"/>
-      <w:r>
-        <w:rPr>
-          <w:color w:val="00B0F0"/>
-          <w:lang w:val="pt-BR"/>
-        </w:rPr>
-        <w:t>flex</w:t>
-      </w:r>
-      <w:proofErr w:type="spellEnd"/>
-      <w:r>
-        <w:rPr>
-          <w:color w:val="00B0F0"/>
-          <w:lang w:val="pt-BR"/>
-        </w:rPr>
-        <w:t xml:space="preserve"> no </w:t>
-      </w:r>
-      <w:proofErr w:type="spellStart"/>
-      <w:r>
-        <w:rPr>
-          <w:color w:val="00B0F0"/>
-          <w:lang w:val="pt-BR"/>
-        </w:rPr>
-        <w:t>js</w:t>
-      </w:r>
-      <w:proofErr w:type="spellEnd"/>
-      <w:r>
-        <w:rPr>
-          <w:color w:val="00B0F0"/>
-          <w:lang w:val="pt-BR"/>
-        </w:rPr>
-        <w:t xml:space="preserve">, portanto é preciso identificar a tela e garantir que abaixo de </w:t>
+        <w:t xml:space="preserve">px. Tal container está sendo setado flex no js, portanto é preciso identificar a tela e garantir que abaixo de </w:t>
       </w:r>
       <w:r>
         <w:rPr>
@@ -224,39 +128,7 @@
           <w:color w:val="00B0F0"/>
           <w:lang w:val="pt-BR"/>
         </w:rPr>
-        <w:t xml:space="preserve">px seja </w:t>
-      </w:r>
-      <w:proofErr w:type="spellStart"/>
-      <w:r>
-        <w:rPr>
-          <w:color w:val="00B0F0"/>
-          <w:lang w:val="pt-BR"/>
-        </w:rPr>
-        <w:t>setado</w:t>
-      </w:r>
-      <w:proofErr w:type="spellEnd"/>
-      <w:r>
-        <w:rPr>
-          <w:color w:val="00B0F0"/>
-          <w:lang w:val="pt-BR"/>
-        </w:rPr>
-        <w:t xml:space="preserve"> ‘</w:t>
-      </w:r>
-      <w:proofErr w:type="spellStart"/>
-      <w:r>
-        <w:rPr>
-          <w:color w:val="00B0F0"/>
-          <w:lang w:val="pt-BR"/>
-        </w:rPr>
-        <w:t>none</w:t>
-      </w:r>
-      <w:proofErr w:type="spellEnd"/>
-      <w:r>
-        <w:rPr>
-          <w:color w:val="00B0F0"/>
-          <w:lang w:val="pt-BR"/>
-        </w:rPr>
-        <w:t>’.</w:t>
+        <w:t>px seja setado ‘none’.</w:t>
       </w:r>
     </w:p>
     <w:p>
@@ -284,35 +156,7 @@
         <w:rPr>
           <w:lang w:val="pt-BR"/>
         </w:rPr>
-        <w:t xml:space="preserve">*O </w:t>
-      </w:r>
-      <w:proofErr w:type="spellStart"/>
-      <w:r>
-        <w:rPr>
-          <w:lang w:val="pt-BR"/>
-        </w:rPr>
-        <w:t>slider</w:t>
-      </w:r>
-      <w:proofErr w:type="spellEnd"/>
-      <w:r>
-        <w:rPr>
-          <w:lang w:val="pt-BR"/>
-        </w:rPr>
-        <w:t xml:space="preserve"> de acabaram de chegar também precisa se tornar </w:t>
-      </w:r>
-      <w:proofErr w:type="spellStart"/>
-      <w:r>
-        <w:rPr>
-          <w:lang w:val="pt-BR"/>
-        </w:rPr>
-        <w:t>touchable</w:t>
-      </w:r>
-      <w:proofErr w:type="spellEnd"/>
-      <w:r>
-        <w:rPr>
-          <w:lang w:val="pt-BR"/>
-        </w:rPr>
-        <w:t xml:space="preserve"> e o número de produtos deve diminuir para três abaixo de </w:t>
+        <w:t xml:space="preserve">*O slider de acabaram de chegar também precisa se tornar touchable e o número de produtos deve diminuir para três abaixo de </w:t>
       </w:r>
       <w:r>
         <w:rPr>
@@ -373,237 +217,400 @@
         <w:rPr>
           <w:lang w:val="pt-BR"/>
         </w:rPr>
-        <w:t>*Pensar se é melhor trocar a função ‘</w:t>
-      </w:r>
-      <w:proofErr w:type="spellStart"/>
-      <w:proofErr w:type="gramStart"/>
-      <w:r>
-        <w:rPr>
-          <w:lang w:val="pt-BR"/>
-        </w:rPr>
-        <w:t>toggleSubContainer</w:t>
-      </w:r>
-      <w:proofErr w:type="spellEnd"/>
-      <w:r>
-        <w:rPr>
-          <w:lang w:val="pt-BR"/>
-        </w:rPr>
-        <w:t>(</w:t>
-      </w:r>
-      <w:proofErr w:type="gramEnd"/>
-      <w:r>
-        <w:rPr>
-          <w:lang w:val="pt-BR"/>
-        </w:rPr>
-        <w:t xml:space="preserve">)’ por um </w:t>
-      </w:r>
-      <w:proofErr w:type="spellStart"/>
-      <w:r>
-        <w:rPr>
-          <w:lang w:val="pt-BR"/>
-        </w:rPr>
-        <w:t>listener</w:t>
-      </w:r>
-      <w:proofErr w:type="spellEnd"/>
-      <w:r>
-        <w:rPr>
-          <w:lang w:val="pt-BR"/>
-        </w:rPr>
-        <w:t>. Considerar o mesmo com outras funções</w:t>
-      </w:r>
-    </w:p>
-    <w:p>
-      <w:pPr>
-        <w:rPr>
-          <w:color w:val="00B0F0"/>
-          <w:lang w:val="pt-BR"/>
-        </w:rPr>
-      </w:pPr>
-      <w:r>
-        <w:rPr>
-          <w:color w:val="00B0F0"/>
-          <w:lang w:val="pt-BR"/>
-        </w:rPr>
-        <w:t xml:space="preserve">*Corrigir as </w:t>
-      </w:r>
-      <w:proofErr w:type="spellStart"/>
-      <w:r>
-        <w:rPr>
-          <w:color w:val="00B0F0"/>
-          <w:lang w:val="pt-BR"/>
-        </w:rPr>
-        <w:t>arrow</w:t>
-      </w:r>
-      <w:proofErr w:type="spellEnd"/>
-      <w:r>
-        <w:rPr>
-          <w:color w:val="00B0F0"/>
-          <w:lang w:val="pt-BR"/>
-        </w:rPr>
-        <w:t xml:space="preserve"> do </w:t>
-      </w:r>
-      <w:proofErr w:type="spellStart"/>
-      <w:r>
-        <w:rPr>
-          <w:color w:val="00B0F0"/>
-          <w:lang w:val="pt-BR"/>
-        </w:rPr>
-        <w:t>mainSlider</w:t>
-      </w:r>
-      <w:proofErr w:type="spellEnd"/>
-      <w:r>
-        <w:rPr>
-          <w:color w:val="00B0F0"/>
-          <w:lang w:val="pt-BR"/>
-        </w:rPr>
-        <w:t xml:space="preserve"> nas telas pequenas</w:t>
-      </w:r>
-    </w:p>
-    <w:p>
-      <w:pPr>
-        <w:rPr>
-          <w:lang w:val="pt-BR"/>
-        </w:rPr>
-      </w:pPr>
-      <w:r>
-        <w:rPr>
-          <w:lang w:val="pt-BR"/>
-        </w:rPr>
-        <w:t xml:space="preserve">*Remover </w:t>
-      </w:r>
-      <w:proofErr w:type="spellStart"/>
-      <w:r>
-        <w:rPr>
-          <w:lang w:val="pt-BR"/>
-        </w:rPr>
-        <w:t>arrows</w:t>
-      </w:r>
-      <w:proofErr w:type="spellEnd"/>
-      <w:r>
-        <w:rPr>
-          <w:lang w:val="pt-BR"/>
-        </w:rPr>
-        <w:t xml:space="preserve"> do </w:t>
-      </w:r>
-      <w:proofErr w:type="spellStart"/>
-      <w:r>
-        <w:rPr>
-          <w:lang w:val="pt-BR"/>
-        </w:rPr>
-        <w:t>slider</w:t>
-      </w:r>
-      <w:proofErr w:type="spellEnd"/>
-      <w:r>
-        <w:rPr>
-          <w:lang w:val="pt-BR"/>
-        </w:rPr>
-        <w:t xml:space="preserve"> responsivo de item</w:t>
-      </w:r>
-    </w:p>
-    <w:p>
-      <w:pPr>
-        <w:rPr>
-          <w:color w:val="00B0F0"/>
-          <w:lang w:val="pt-BR"/>
-        </w:rPr>
-      </w:pPr>
-      <w:r>
-        <w:rPr>
-          <w:color w:val="00B0F0"/>
-          <w:lang w:val="pt-BR"/>
-        </w:rPr>
-        <w:t xml:space="preserve">*Remover todos </w:t>
-      </w:r>
-      <w:proofErr w:type="spellStart"/>
-      <w:r>
-        <w:rPr>
-          <w:color w:val="00B0F0"/>
-          <w:lang w:val="pt-BR"/>
-        </w:rPr>
-        <w:t>style</w:t>
-      </w:r>
-      <w:proofErr w:type="spellEnd"/>
-      <w:r>
-        <w:rPr>
-          <w:color w:val="00B0F0"/>
-          <w:lang w:val="pt-BR"/>
-        </w:rPr>
-        <w:t xml:space="preserve"> </w:t>
-      </w:r>
-      <w:proofErr w:type="spellStart"/>
-      <w:r>
-        <w:rPr>
-          <w:color w:val="00B0F0"/>
-          <w:lang w:val="pt-BR"/>
-        </w:rPr>
-        <w:t>inlines</w:t>
-      </w:r>
-      <w:proofErr w:type="spellEnd"/>
-    </w:p>
-    <w:p>
-      <w:pPr>
-        <w:rPr>
-          <w:lang w:val="pt-BR"/>
-        </w:rPr>
-      </w:pPr>
-      <w:r>
-        <w:rPr>
+        <w:t>*Pensar se é melhor trocar a função ‘toggleSubContainer()’ por um listener. Considerar o mesmo com outras funções</w:t>
+      </w:r>
+    </w:p>
+    <w:p>
+      <w:pPr>
+        <w:rPr>
+          <w:color w:val="00B0F0"/>
+          <w:lang w:val="pt-BR"/>
+        </w:rPr>
+      </w:pPr>
+      <w:r>
+        <w:rPr>
+          <w:color w:val="00B0F0"/>
+          <w:lang w:val="pt-BR"/>
+        </w:rPr>
+        <w:t>*Corrigir as arrow do mainSlider nas telas pequenas</w:t>
+      </w:r>
+    </w:p>
+    <w:p>
+      <w:pPr>
+        <w:rPr>
+          <w:lang w:val="pt-BR"/>
+        </w:rPr>
+      </w:pPr>
+      <w:r>
+        <w:rPr>
+          <w:lang w:val="pt-BR"/>
+        </w:rPr>
+        <w:t>*Remover arrows do slider responsivo de item</w:t>
+      </w:r>
+    </w:p>
+    <w:p>
+      <w:pPr>
+        <w:rPr>
+          <w:color w:val="00B0F0"/>
+          <w:lang w:val="pt-BR"/>
+        </w:rPr>
+      </w:pPr>
+      <w:r>
+        <w:rPr>
+          <w:color w:val="00B0F0"/>
+          <w:lang w:val="pt-BR"/>
+        </w:rPr>
+        <w:t>*Remover todos style inlines</w:t>
+      </w:r>
+    </w:p>
+    <w:p>
+      <w:pPr>
+        <w:rPr>
+          <w:lang w:val="pt-BR"/>
+        </w:rPr>
+      </w:pPr>
+      <w:r>
+        <w:rPr>
+          <w:lang w:val="pt-BR"/>
+        </w:rPr>
+        <w:t>*minificar css</w:t>
+      </w:r>
+    </w:p>
+    <w:p>
+      <w:pPr>
+        <w:rPr>
+          <w:color w:val="00B0F0"/>
+          <w:lang w:val="pt-BR"/>
+        </w:rPr>
+      </w:pPr>
+    </w:p>
+    <w:p>
+      <w:pPr>
+        <w:rPr>
+          <w:color w:val="70AD47" w:themeColor="accent6"/>
+          <w:lang w:val="pt-BR"/>
+        </w:rPr>
+      </w:pPr>
+      <w:r>
+        <w:rPr>
+          <w:color w:val="70AD47" w:themeColor="accent6"/>
+          <w:lang w:val="pt-BR"/>
+        </w:rPr>
+        <w:t>**</w:t>
+      </w:r>
+      <w:r>
+        <w:rPr>
+          <w:color w:val="70AD47" w:themeColor="accent6"/>
+          <w:lang w:val="pt-BR"/>
+        </w:rPr>
+        <w:t>REVISÃO</w:t>
+      </w:r>
+    </w:p>
+    <w:p>
+      <w:pPr>
+        <w:rPr>
+          <w:lang w:val="pt-BR"/>
+        </w:rPr>
+      </w:pPr>
+      <w:r>
+        <w:rPr>
+          <w:lang w:val="pt-BR"/>
+        </w:rPr>
+        <w:t>*Corrigir posicionamento floating images header</w:t>
+      </w:r>
+    </w:p>
+    <w:p>
+      <w:pPr>
+        <w:rPr>
+          <w:lang w:val="pt-BR"/>
+        </w:rPr>
+      </w:pPr>
+      <w:r>
+        <w:rPr>
+          <w:lang w:val="pt-BR"/>
+        </w:rPr>
+        <w:t>*Corrigir media queries;</w:t>
+      </w:r>
+    </w:p>
+    <w:p>
+      <w:pPr>
+        <w:rPr>
+          <w:lang w:val="pt-BR"/>
+        </w:rPr>
+      </w:pPr>
+      <w:r>
+        <w:rPr>
+          <w:lang w:val="pt-BR"/>
+        </w:rPr>
+        <w:t>*Corrigir slider bestdeal, está cortando a última imagem;</w:t>
+      </w:r>
+    </w:p>
+    <w:p>
+      <w:pPr>
+        <w:rPr>
+          <w:lang w:val="pt-BR"/>
+        </w:rPr>
+      </w:pPr>
+      <w:r>
+        <w:rPr>
+          <w:lang w:val="pt-BR"/>
+        </w:rPr>
+        <w:t>*Inserir responsividade mobile</w:t>
+      </w:r>
+      <w:r>
+        <w:rPr>
+          <w:lang w:val="pt-BR"/>
+        </w:rPr>
+        <w:t>, abixo de 414px</w:t>
+      </w:r>
+      <w:r>
+        <w:rPr>
+          <w:lang w:val="pt-BR"/>
+        </w:rPr>
+        <w:t>;</w:t>
+      </w:r>
+    </w:p>
+    <w:p>
+      <w:pPr>
+        <w:rPr>
+          <w:lang w:val="pt-BR"/>
+        </w:rPr>
+      </w:pPr>
+      <w:r>
+        <w:rPr>
+          <w:lang w:val="pt-BR"/>
+        </w:rPr>
+        <w:t>*Alterar título;</w:t>
+      </w:r>
+    </w:p>
+    <w:p>
+      <w:pPr>
+        <w:rPr>
+          <w:lang w:val="pt-BR"/>
+        </w:rPr>
+      </w:pPr>
+      <w:r>
+        <w:rPr>
+          <w:lang w:val="pt-BR"/>
+        </w:rPr>
+        <w:t>*Inserir favicon;</w:t>
+      </w:r>
+    </w:p>
+    <w:p>
+      <w:pPr>
+        <w:rPr>
+          <w:lang w:val="pt-BR"/>
+        </w:rPr>
+      </w:pPr>
+      <w:r>
+        <w:rPr>
+          <w:lang w:val="pt-BR"/>
+        </w:rPr>
+        <w:t>*Inserir nomes realistas nos submenus floating;</w:t>
+      </w:r>
+    </w:p>
+    <w:p>
+      <w:pPr>
+        <w:rPr>
+          <w:lang w:val="pt-BR"/>
+        </w:rPr>
+      </w:pPr>
+      <w:r>
+        <w:rPr>
+          <w:lang w:val="pt-BR"/>
+        </w:rPr>
+        <w:lastRenderedPageBreak/>
+        <w:t>*Talvez inserir links nos itens do submen</w:t>
+      </w:r>
+      <w:r>
+        <w:rPr>
+          <w:lang w:val="pt-BR"/>
+        </w:rPr>
+        <w:t>u</w:t>
+      </w:r>
+      <w:r>
+        <w:rPr>
+          <w:lang w:val="pt-BR"/>
+        </w:rPr>
+        <w:t>;</w:t>
+      </w:r>
+    </w:p>
+    <w:p>
+      <w:pPr>
+        <w:rPr>
+          <w:lang w:val="pt-BR"/>
+        </w:rPr>
+      </w:pPr>
+      <w:r>
+        <w:rPr>
+          <w:lang w:val="pt-BR"/>
+        </w:rPr>
+        <w:t>*Talvez inserir touch para passar o slider principal abaixo de 768px;</w:t>
+      </w:r>
+    </w:p>
+    <w:p>
+      <w:pPr>
+        <w:rPr>
+          <w:lang w:val="pt-BR"/>
+        </w:rPr>
+      </w:pPr>
+      <w:r>
+        <w:rPr>
+          <w:lang w:val="pt-BR"/>
+        </w:rPr>
+        <w:t>*Inserir maneira de passar o slider bestdeal a partir de 768px, talvez touch, talvez arrows;</w:t>
+      </w:r>
+    </w:p>
+    <w:p>
+      <w:pPr>
+        <w:rPr>
+          <w:lang w:val="pt-BR"/>
+        </w:rPr>
+      </w:pPr>
+      <w:r>
+        <w:rPr>
+          <w:lang w:val="pt-BR"/>
+        </w:rPr>
+        <w:t>*Tempo em um dos containers de inspiração estão fora da caixa a partir de 1366 pra cima;</w:t>
+      </w:r>
+    </w:p>
+    <w:p>
+      <w:pPr>
+        <w:rPr>
+          <w:lang w:val="pt-BR"/>
+        </w:rPr>
+      </w:pPr>
+      <w:r>
+        <w:rPr>
+          <w:lang w:val="pt-BR"/>
+        </w:rPr>
+        <w:t>*Em lançamentos o container com fundo cinza está com as imagens desalinhadas</w:t>
+      </w:r>
+      <w:r>
+        <w:rPr>
+          <w:lang w:val="pt-BR"/>
+        </w:rPr>
+        <w:t xml:space="preserve"> a partir de 1366 pra cima</w:t>
+      </w:r>
+      <w:r>
+        <w:rPr>
+          <w:lang w:val="pt-BR"/>
+        </w:rPr>
+        <w:t>. Centralizá-las e colocar um width máximo;</w:t>
+      </w:r>
+    </w:p>
+    <w:p>
+      <w:pPr>
+        <w:rPr>
+          <w:lang w:val="pt-BR"/>
+        </w:rPr>
+      </w:pPr>
+      <w:r>
+        <w:rPr>
+          <w:lang w:val="pt-BR"/>
+        </w:rPr>
+        <w:t>*Os produtos estão alinhados à esquerda e não estão ocupando todo o espaço horizontal. A grade dos produtos foi criada com flexbox, imagino que com a substituição por grid isso seja resolvido, é provável que se tenha que alterar um pouco a estrutura jquery, já que cada row é envolvida por uma div;</w:t>
+      </w:r>
+    </w:p>
+    <w:p>
+      <w:pPr>
+        <w:rPr>
+          <w:lang w:val="pt-BR"/>
+        </w:rPr>
+      </w:pPr>
+      <w:r>
+        <w:rPr>
+          <w:lang w:val="pt-BR"/>
+        </w:rPr>
+        <w:t>*Width do carrinho desproporcional em 1920px. Inserir um max-width e ajustar os tamanhos dos subcontainers e da font;</w:t>
+      </w:r>
+    </w:p>
+    <w:p>
+      <w:pPr>
+        <w:rPr>
+          <w:lang w:val="pt-BR"/>
+        </w:rPr>
+      </w:pPr>
+      <w:r>
+        <w:rPr>
+          <w:lang w:val="pt-BR"/>
+        </w:rPr>
+        <w:t>*Inserir mensagem de resize;</w:t>
+      </w:r>
+    </w:p>
+    <w:p>
+      <w:pPr>
+        <w:rPr>
+          <w:lang w:val="pt-BR"/>
+        </w:rPr>
+      </w:pPr>
+      <w:r>
+        <w:rPr>
+          <w:lang w:val="pt-BR"/>
+        </w:rPr>
+        <w:t>*Corrigir classe ‘inspirese’ para ‘inspireSSe’</w:t>
+      </w:r>
+      <w:r>
+        <w:rPr>
+          <w:lang w:val="pt-BR"/>
+        </w:rPr>
+        <w:t xml:space="preserve"> – talvez não, já que o correto seria ‘inspire-se’ – pensar no que fazer</w:t>
+      </w:r>
+      <w:r>
+        <w:rPr>
+          <w:lang w:val="pt-BR"/>
+        </w:rPr>
+        <w:t>;</w:t>
+      </w:r>
+    </w:p>
+    <w:p>
+      <w:pPr>
+        <w:rPr>
+          <w:lang w:val="pt-BR"/>
+        </w:rPr>
+      </w:pPr>
+      <w:r>
+        <w:rPr>
+          <w:lang w:val="pt-BR"/>
+        </w:rPr>
+        <w:t>*Verificar o porquê de quantidade de produtos está sendo colocada de maneira aleatória no carrinho. Imagino que eu tenha configurado isso pra mostrar o cálculo da quantidade, já que não há opção manual pra isso;</w:t>
+      </w:r>
+    </w:p>
+    <w:p>
+      <w:pPr>
+        <w:rPr>
+          <w:lang w:val="pt-BR"/>
+        </w:rPr>
+      </w:pPr>
+    </w:p>
+    <w:p>
+      <w:pPr>
+        <w:rPr>
+          <w:color w:val="FF0000"/>
+          <w:lang w:val="pt-BR"/>
+        </w:rPr>
+      </w:pPr>
+      <w:r>
+        <w:rPr>
+          <w:color w:val="FF0000"/>
+          <w:lang w:val="pt-BR"/>
+        </w:rPr>
+        <w:t>BUGS:</w:t>
+      </w:r>
+    </w:p>
+    <w:p>
+      <w:pPr>
+        <w:rPr>
+          <w:color w:val="000000" w:themeColor="text1"/>
+          <w:lang w:val="pt-BR"/>
+        </w:rPr>
+      </w:pPr>
+      <w:r>
+        <w:rPr>
+          <w:color w:val="000000" w:themeColor="text1"/>
           <w:lang w:val="pt-BR"/>
         </w:rPr>
         <w:t>*</w:t>
-      </w:r>
-      <w:proofErr w:type="spellStart"/>
-      <w:r>
-        <w:rPr>
-          <w:lang w:val="pt-BR"/>
-        </w:rPr>
-        <w:t>minificar</w:t>
-      </w:r>
-      <w:proofErr w:type="spellEnd"/>
-      <w:r>
-        <w:rPr>
-          <w:lang w:val="pt-BR"/>
-        </w:rPr>
-        <w:t xml:space="preserve"> </w:t>
-      </w:r>
-      <w:proofErr w:type="spellStart"/>
-      <w:r>
-        <w:rPr>
-          <w:lang w:val="pt-BR"/>
-        </w:rPr>
-        <w:t>css</w:t>
-      </w:r>
-      <w:proofErr w:type="spellEnd"/>
-    </w:p>
-    <w:p>
-      <w:pPr>
-        <w:rPr>
-          <w:color w:val="00B0F0"/>
-          <w:lang w:val="pt-BR"/>
-        </w:rPr>
-      </w:pPr>
-      <w:r>
-        <w:rPr>
-          <w:color w:val="00B0F0"/>
-          <w:lang w:val="pt-BR"/>
-        </w:rPr>
-        <w:t xml:space="preserve">*Corrigir posicionamento floating </w:t>
-      </w:r>
-      <w:proofErr w:type="spellStart"/>
-      <w:r>
-        <w:rPr>
-          <w:color w:val="00B0F0"/>
-          <w:lang w:val="pt-BR"/>
-        </w:rPr>
-        <w:t>images</w:t>
-      </w:r>
-      <w:proofErr w:type="spellEnd"/>
-      <w:r>
-        <w:rPr>
-          <w:color w:val="00B0F0"/>
-          <w:lang w:val="pt-BR"/>
-        </w:rPr>
-        <w:t xml:space="preserve"> header</w:t>
       </w:r>
     </w:p>
     <w:sectPr>
@@ -617,7 +624,7 @@
 </file>
 
 <file path=word/styles.xml><?xml version="1.0" encoding="utf-8"?>
-<w:styles xmlns:mc="http://schemas.openxmlformats.org/markup-compatibility/2006" xmlns:r="http://schemas.openxmlformats.org/officeDocument/2006/relationships" xmlns:w="http://schemas.openxmlformats.org/wordprocessingml/2006/main" xmlns:w14="http://schemas.microsoft.com/office/word/2010/wordml" xmlns:w15="http://schemas.microsoft.com/office/word/2012/wordml" xmlns:w16cex="http://schemas.microsoft.com/office/word/2018/wordml/cex" xmlns:w16cid="http://schemas.microsoft.com/office/word/2016/wordml/cid" xmlns:w16="http://schemas.microsoft.com/office/word/2018/wordml" xmlns:w16se="http://schemas.microsoft.com/office/word/2015/wordml/symex" mc:Ignorable="w14 w15 w16se w16cid w16 w16cex">
+<w:styles xmlns:mc="http://schemas.openxmlformats.org/markup-compatibility/2006" xmlns:r="http://schemas.openxmlformats.org/officeDocument/2006/relationships" xmlns:w="http://schemas.openxmlformats.org/wordprocessingml/2006/main" xmlns:w14="http://schemas.microsoft.com/office/word/2010/wordml" xmlns:w15="http://schemas.microsoft.com/office/word/2012/wordml" xmlns:w16cex="http://schemas.microsoft.com/office/word/2018/wordml/cex" xmlns:w16cid="http://schemas.microsoft.com/office/word/2016/wordml/cid" xmlns:w16="http://schemas.microsoft.com/office/word/2018/wordml" xmlns:w16sdtdh="http://schemas.microsoft.com/office/word/2020/wordml/sdtdatahash" xmlns:w16se="http://schemas.microsoft.com/office/word/2015/wordml/symex" mc:Ignorable="w14 w15 w16se w16cid w16 w16cex w16sdtdh">
   <w:docDefaults>
     <w:rPrDefault>
       <w:rPr>

</xml_diff>